<commit_message>
Arrumei HU_gerente, conforme o professor solicitou
</commit_message>
<xml_diff>
--- a/Diagramas/gerente/HU_gerente.docx
+++ b/Diagramas/gerente/HU_gerente.docx
@@ -1,6 +1,6 @@
 
 <file path=word/document.xml><?xml version="1.0" encoding="utf-8"?>
-<w:document xmlns:wpc="http://schemas.microsoft.com/office/word/2010/wordprocessingCanvas" xmlns:cx="http://schemas.microsoft.com/office/drawing/2014/chartex" xmlns:cx1="http://schemas.microsoft.com/office/drawing/2015/9/8/chartex" xmlns:cx2="http://schemas.microsoft.com/office/drawing/2015/10/21/chartex" xmlns:cx3="http://schemas.microsoft.com/office/drawing/2016/5/9/chartex" xmlns:cx4="http://schemas.microsoft.com/office/drawing/2016/5/10/chartex" xmlns:cx5="http://schemas.microsoft.com/office/drawing/2016/5/11/chartex" xmlns:cx6="http://schemas.microsoft.com/office/drawing/2016/5/12/chartex" xmlns:cx7="http://schemas.microsoft.com/office/drawing/2016/5/13/chartex" xmlns:cx8="http://schemas.microsoft.com/office/drawing/2016/5/14/chartex" xmlns:mc="http://schemas.openxmlformats.org/markup-compatibility/2006" xmlns:aink="http://schemas.microsoft.com/office/drawing/2016/ink" xmlns:am3d="http://schemas.microsoft.com/office/drawing/2017/model3d" xmlns:o="urn:schemas-microsoft-com:office:office" xmlns:oel="http://schemas.microsoft.com/office/2019/extlst" xmlns:r="http://schemas.openxmlformats.org/officeDocument/2006/relationships" xmlns:m="http://schemas.openxmlformats.org/officeDocument/2006/math" xmlns:v="urn:schemas-microsoft-com:vml" xmlns:wp14="http://schemas.microsoft.com/office/word/2010/wordprocessingDrawing" xmlns:wp="http://schemas.openxmlformats.org/drawingml/2006/wordprocessingDrawing" xmlns:w10="urn:schemas-microsoft-com:office:word" xmlns:w="http://schemas.openxmlformats.org/wordprocessingml/2006/main" xmlns:w14="http://schemas.microsoft.com/office/word/2010/wordml" xmlns:w15="http://schemas.microsoft.com/office/word/2012/wordml" xmlns:w16cex="http://schemas.microsoft.com/office/word/2018/wordml/cex" xmlns:w16cid="http://schemas.microsoft.com/office/word/2016/wordml/cid" xmlns:w16="http://schemas.microsoft.com/office/word/2018/wordml" xmlns:w16sdtdh="http://schemas.microsoft.com/office/word/2020/wordml/sdtdatahash" xmlns:w16se="http://schemas.microsoft.com/office/word/2015/wordml/symex" xmlns:wpg="http://schemas.microsoft.com/office/word/2010/wordprocessingGroup" xmlns:wpi="http://schemas.microsoft.com/office/word/2010/wordprocessingInk" xmlns:wne="http://schemas.microsoft.com/office/word/2006/wordml" xmlns:wps="http://schemas.microsoft.com/office/word/2010/wordprocessingShape" mc:Ignorable="w14 w15 w16se w16cid w16 w16cex w16sdtdh wp14">
+<w:document xmlns:wpc="http://schemas.microsoft.com/office/word/2010/wordprocessingCanvas" xmlns:cx="http://schemas.microsoft.com/office/drawing/2014/chartex" xmlns:cx1="http://schemas.microsoft.com/office/drawing/2015/9/8/chartex" xmlns:cx2="http://schemas.microsoft.com/office/drawing/2015/10/21/chartex" xmlns:cx3="http://schemas.microsoft.com/office/drawing/2016/5/9/chartex" xmlns:cx4="http://schemas.microsoft.com/office/drawing/2016/5/10/chartex" xmlns:cx5="http://schemas.microsoft.com/office/drawing/2016/5/11/chartex" xmlns:cx6="http://schemas.microsoft.com/office/drawing/2016/5/12/chartex" xmlns:cx7="http://schemas.microsoft.com/office/drawing/2016/5/13/chartex" xmlns:cx8="http://schemas.microsoft.com/office/drawing/2016/5/14/chartex" xmlns:mc="http://schemas.openxmlformats.org/markup-compatibility/2006" xmlns:aink="http://schemas.microsoft.com/office/drawing/2016/ink" xmlns:am3d="http://schemas.microsoft.com/office/drawing/2017/model3d" xmlns:o="urn:schemas-microsoft-com:office:office" xmlns:oel="http://schemas.microsoft.com/office/2019/extlst" xmlns:r="http://schemas.openxmlformats.org/officeDocument/2006/relationships" xmlns:m="http://schemas.openxmlformats.org/officeDocument/2006/math" xmlns:v="urn:schemas-microsoft-com:vml" xmlns:wp14="http://schemas.microsoft.com/office/word/2010/wordprocessingDrawing" xmlns:wp="http://schemas.openxmlformats.org/drawingml/2006/wordprocessingDrawing" xmlns:w10="urn:schemas-microsoft-com:office:word" xmlns:w="http://schemas.openxmlformats.org/wordprocessingml/2006/main" xmlns:w14="http://schemas.microsoft.com/office/word/2010/wordml" xmlns:w15="http://schemas.microsoft.com/office/word/2012/wordml" xmlns:w16cex="http://schemas.microsoft.com/office/word/2018/wordml/cex" xmlns:w16cid="http://schemas.microsoft.com/office/word/2016/wordml/cid" xmlns:w16="http://schemas.microsoft.com/office/word/2018/wordml" xmlns:w16sdtdh="http://schemas.microsoft.com/office/word/2020/wordml/sdtdatahash" xmlns:w16se="http://schemas.microsoft.com/office/word/2015/wordml/symex" xmlns:wpg="http://schemas.microsoft.com/office/word/2010/wordprocessingGroup" xmlns:wpi="http://schemas.microsoft.com/office/word/2010/wordprocessingInk" xmlns:wne="http://schemas.microsoft.com/office/word/2006/wordml" xmlns:wps="http://schemas.microsoft.com/office/word/2010/wordprocessingShape" xmlns:a="http://schemas.openxmlformats.org/drawingml/2006/main" xmlns:pic="http://schemas.openxmlformats.org/drawingml/2006/picture" xmlns:a14="http://schemas.microsoft.com/office/drawing/2010/main" mc:Ignorable="w14 w15 w16se w16cid w16 w16cex w16sdtdh wp14">
   <w:body>
     <w:p>
       <w:pPr>
@@ -128,31 +128,14 @@
       <w:r>
         <w:rPr>
           <w:rFonts w:ascii="Arial" w:hAnsi="Arial" w:cs="Arial"/>
-          <w:b/>
-          <w:bCs/>
+          <w:b w:val="1"/>
+          <w:bCs w:val="1"/>
           <w:sz w:val="24"/>
           <w:szCs w:val="24"/>
         </w:rPr>
         <w:t>PARA</w:t>
       </w:r>
       <w:r>
-        <w:rPr>
-          <w:rFonts w:ascii="Arial" w:hAnsi="Arial" w:cs="Arial"/>
-          <w:b/>
-          <w:bCs/>
-          <w:sz w:val="24"/>
-          <w:szCs w:val="24"/>
-        </w:rPr>
-        <w:tab/>
-      </w:r>
-      <w:r>
-        <w:rPr>
-          <w:rFonts w:ascii="Arial" w:hAnsi="Arial" w:cs="Arial"/>
-          <w:b/>
-          <w:bCs/>
-          <w:sz w:val="24"/>
-          <w:szCs w:val="24"/>
-        </w:rPr>
         <w:tab/>
       </w:r>
       <w:r>
@@ -536,6 +519,29 @@
     </w:p>
     <w:p>
       <w:pPr>
+        <w:pStyle w:val="PargrafodaLista"/>
+        <w:numPr>
+          <w:ilvl w:val="0"/>
+          <w:numId w:val="2"/>
+        </w:numPr>
+        <w:spacing w:after="0" w:line="360" w:lineRule="auto"/>
+        <w:rPr>
+          <w:rFonts w:ascii="Arial" w:hAnsi="Arial" w:cs="Arial"/>
+          <w:sz w:val="24"/>
+          <w:szCs w:val="24"/>
+        </w:rPr>
+      </w:pPr>
+      <w:r>
+        <w:rPr>
+          <w:rFonts w:ascii="Arial" w:hAnsi="Arial" w:cs="Arial"/>
+          <w:sz w:val="24"/>
+          <w:szCs w:val="24"/>
+        </w:rPr>
+        <w:t>Deve voltar a tela anterior ao clicar no botão “voltar”</w:t>
+      </w:r>
+    </w:p>
+    <w:p>
+      <w:pPr>
         <w:spacing w:after="0" w:line="360" w:lineRule="auto"/>
         <w:rPr>
           <w:rFonts w:ascii="Arial" w:hAnsi="Arial" w:cs="Arial"/>
@@ -624,6 +630,13 @@
           <w:szCs w:val="24"/>
         </w:rPr>
         <w:tab/>
+      </w:r>
+      <w:r>
+        <w:rPr>
+          <w:rFonts w:ascii="Arial" w:hAnsi="Arial" w:cs="Arial"/>
+          <w:sz w:val="24"/>
+          <w:szCs w:val="24"/>
+        </w:rPr>
         <w:t>A tela “Listar cliente” foi carregada</w:t>
       </w:r>
     </w:p>
@@ -809,6 +822,13 @@
           <w:szCs w:val="24"/>
         </w:rPr>
         <w:tab/>
+      </w:r>
+      <w:r>
+        <w:rPr>
+          <w:rFonts w:ascii="Arial" w:hAnsi="Arial" w:cs="Arial"/>
+          <w:sz w:val="24"/>
+          <w:szCs w:val="24"/>
+        </w:rPr>
         <w:t>Os clientes forem listados</w:t>
       </w:r>
     </w:p>
@@ -930,6 +950,13 @@
           <w:szCs w:val="24"/>
         </w:rPr>
         <w:tab/>
+      </w:r>
+      <w:r>
+        <w:rPr>
+          <w:rFonts w:ascii="Arial" w:hAnsi="Arial" w:cs="Arial"/>
+          <w:sz w:val="24"/>
+          <w:szCs w:val="24"/>
+        </w:rPr>
         <w:t>Os clientes foram listados</w:t>
       </w:r>
     </w:p>
@@ -957,6 +984,13 @@
           <w:szCs w:val="24"/>
         </w:rPr>
         <w:tab/>
+      </w:r>
+      <w:r>
+        <w:rPr>
+          <w:rFonts w:ascii="Arial" w:hAnsi="Arial" w:cs="Arial"/>
+          <w:sz w:val="24"/>
+          <w:szCs w:val="24"/>
+        </w:rPr>
         <w:t>O botão “</w:t>
       </w:r>
       <w:r>
@@ -1095,6 +1129,13 @@
           <w:szCs w:val="24"/>
         </w:rPr>
         <w:tab/>
+      </w:r>
+      <w:r>
+        <w:rPr>
+          <w:rFonts w:ascii="Arial" w:hAnsi="Arial" w:cs="Arial"/>
+          <w:sz w:val="24"/>
+          <w:szCs w:val="24"/>
+        </w:rPr>
         <w:t>Os clientes foram listados</w:t>
       </w:r>
     </w:p>
@@ -1122,6 +1163,13 @@
           <w:szCs w:val="24"/>
         </w:rPr>
         <w:tab/>
+      </w:r>
+      <w:r>
+        <w:rPr>
+          <w:rFonts w:ascii="Arial" w:hAnsi="Arial" w:cs="Arial"/>
+          <w:sz w:val="24"/>
+          <w:szCs w:val="24"/>
+        </w:rPr>
         <w:t>O botão “</w:t>
       </w:r>
       <w:r>
@@ -1223,6 +1271,13 @@
           <w:szCs w:val="24"/>
         </w:rPr>
         <w:tab/>
+      </w:r>
+      <w:r>
+        <w:rPr>
+          <w:rFonts w:ascii="Arial" w:hAnsi="Arial" w:cs="Arial"/>
+          <w:sz w:val="24"/>
+          <w:szCs w:val="24"/>
+        </w:rPr>
         <w:t>Atualiza a página</w:t>
       </w:r>
     </w:p>
@@ -1294,6 +1349,13 @@
           <w:szCs w:val="24"/>
         </w:rPr>
         <w:tab/>
+      </w:r>
+      <w:r>
+        <w:rPr>
+          <w:rFonts w:ascii="Arial" w:hAnsi="Arial" w:cs="Arial"/>
+          <w:sz w:val="24"/>
+          <w:szCs w:val="24"/>
+        </w:rPr>
         <w:t>O campo pesquisar foi preenchido</w:t>
       </w:r>
     </w:p>
@@ -1321,6 +1383,13 @@
           <w:szCs w:val="24"/>
         </w:rPr>
         <w:tab/>
+      </w:r>
+      <w:r>
+        <w:rPr>
+          <w:rFonts w:ascii="Arial" w:hAnsi="Arial" w:cs="Arial"/>
+          <w:sz w:val="24"/>
+          <w:szCs w:val="24"/>
+        </w:rPr>
         <w:t>O botão “pesquisar” for clicado</w:t>
       </w:r>
     </w:p>
@@ -1348,6 +1417,13 @@
           <w:szCs w:val="24"/>
         </w:rPr>
         <w:tab/>
+      </w:r>
+      <w:r>
+        <w:rPr>
+          <w:rFonts w:ascii="Arial" w:hAnsi="Arial" w:cs="Arial"/>
+          <w:sz w:val="24"/>
+          <w:szCs w:val="24"/>
+        </w:rPr>
         <w:t>Apresenta os clientes com o filtro de acordo com a pesquisa</w:t>
       </w:r>
     </w:p>
@@ -1443,6 +1519,13 @@
           <w:szCs w:val="24"/>
         </w:rPr>
         <w:tab/>
+      </w:r>
+      <w:r>
+        <w:rPr>
+          <w:rFonts w:ascii="Arial" w:hAnsi="Arial" w:cs="Arial"/>
+          <w:sz w:val="24"/>
+          <w:szCs w:val="24"/>
+        </w:rPr>
         <w:t>O botão “</w:t>
       </w:r>
       <w:r>
@@ -1480,14 +1563,139 @@
         <w:t>ENTÃO</w:t>
       </w:r>
       <w:r>
-        <w:rPr>
-          <w:rFonts w:ascii="Arial" w:hAnsi="Arial" w:cs="Arial"/>
-          <w:sz w:val="24"/>
-          <w:szCs w:val="24"/>
-        </w:rPr>
         <w:tab/>
+      </w:r>
+      <w:r>
+        <w:rPr>
+          <w:rFonts w:ascii="Arial" w:hAnsi="Arial" w:cs="Arial"/>
+          <w:sz w:val="24"/>
+          <w:szCs w:val="24"/>
+        </w:rPr>
         <w:t>O sistema chama a HU – Manter cliente</w:t>
       </w:r>
+    </w:p>
+    <w:p>
+      <w:pPr>
+        <w:pStyle w:val="Normal"/>
+        <w:spacing w:after="0" w:line="360" w:lineRule="auto"/>
+        <w:rPr>
+          <w:rFonts w:ascii="Arial" w:hAnsi="Arial" w:cs="Arial"/>
+          <w:sz w:val="24"/>
+          <w:szCs w:val="24"/>
+        </w:rPr>
+      </w:pPr>
+    </w:p>
+    <w:p>
+      <w:pPr>
+        <w:pStyle w:val="Normal"/>
+        <w:spacing w:after="0" w:line="360" w:lineRule="auto"/>
+        <w:rPr>
+          <w:rFonts w:ascii="Arial" w:hAnsi="Arial" w:cs="Arial"/>
+          <w:sz w:val="24"/>
+          <w:szCs w:val="24"/>
+        </w:rPr>
+      </w:pPr>
+      <w:r>
+        <w:rPr>
+          <w:rFonts w:ascii="Arial" w:hAnsi="Arial" w:cs="Arial"/>
+          <w:sz w:val="24"/>
+          <w:szCs w:val="24"/>
+        </w:rPr>
+        <w:t xml:space="preserve">7) </w:t>
+      </w:r>
+      <w:r>
+        <w:rPr>
+          <w:rFonts w:ascii="Arial" w:hAnsi="Arial" w:cs="Arial"/>
+          <w:sz w:val="24"/>
+          <w:szCs w:val="24"/>
+        </w:rPr>
+        <w:t>Deve voltar a tela anterior ao clicar no botão “voltar”</w:t>
+      </w:r>
+    </w:p>
+    <w:p>
+      <w:pPr>
+        <w:spacing w:after="0" w:line="360" w:lineRule="auto"/>
+        <w:rPr>
+          <w:rFonts w:ascii="Arial" w:hAnsi="Arial" w:cs="Arial"/>
+          <w:sz w:val="24"/>
+          <w:szCs w:val="24"/>
+        </w:rPr>
+      </w:pPr>
+      <w:r>
+        <w:rPr>
+          <w:rFonts w:ascii="Arial" w:hAnsi="Arial" w:cs="Arial"/>
+          <w:sz w:val="24"/>
+          <w:szCs w:val="24"/>
+        </w:rPr>
+        <w:t>QUANDO</w:t>
+      </w:r>
+      <w:r>
+        <w:tab/>
+      </w:r>
+      <w:r>
+        <w:rPr>
+          <w:rFonts w:ascii="Arial" w:hAnsi="Arial" w:cs="Arial"/>
+          <w:sz w:val="24"/>
+          <w:szCs w:val="24"/>
+        </w:rPr>
+        <w:t>O botão “</w:t>
+      </w:r>
+      <w:r>
+        <w:rPr>
+          <w:rFonts w:ascii="Arial" w:hAnsi="Arial" w:cs="Arial"/>
+          <w:sz w:val="24"/>
+          <w:szCs w:val="24"/>
+        </w:rPr>
+        <w:t>voltar</w:t>
+      </w:r>
+      <w:r>
+        <w:rPr>
+          <w:rFonts w:ascii="Arial" w:hAnsi="Arial" w:cs="Arial"/>
+          <w:sz w:val="24"/>
+          <w:szCs w:val="24"/>
+        </w:rPr>
+        <w:t>” for clicado</w:t>
+      </w:r>
+    </w:p>
+    <w:p>
+      <w:pPr>
+        <w:spacing w:after="0" w:line="360" w:lineRule="auto"/>
+        <w:rPr>
+          <w:rFonts w:ascii="Arial" w:hAnsi="Arial" w:cs="Arial"/>
+          <w:sz w:val="24"/>
+          <w:szCs w:val="24"/>
+        </w:rPr>
+      </w:pPr>
+      <w:r>
+        <w:rPr>
+          <w:rFonts w:ascii="Arial" w:hAnsi="Arial" w:cs="Arial"/>
+          <w:sz w:val="24"/>
+          <w:szCs w:val="24"/>
+        </w:rPr>
+        <w:t>ENTÃO</w:t>
+      </w:r>
+      <w:r>
+        <w:tab/>
+      </w:r>
+      <w:r>
+        <w:rPr>
+          <w:rFonts w:ascii="Arial" w:hAnsi="Arial" w:cs="Arial"/>
+          <w:sz w:val="24"/>
+          <w:szCs w:val="24"/>
+        </w:rPr>
+        <w:t>O sistema retorna a tela anterior</w:t>
+      </w:r>
+    </w:p>
+    <w:p>
+      <w:pPr>
+        <w:pStyle w:val="Normal"/>
+        <w:spacing w:after="0" w:line="360" w:lineRule="auto"/>
+        <w:rPr>
+          <w:rFonts w:ascii="Arial" w:hAnsi="Arial" w:cs="Arial"/>
+          <w:sz w:val="24"/>
+          <w:szCs w:val="24"/>
+        </w:rPr>
+      </w:pPr>
     </w:p>
     <w:p>
       <w:pPr>
@@ -1651,21 +1859,14 @@
       <w:r>
         <w:rPr>
           <w:rFonts w:ascii="Arial" w:hAnsi="Arial" w:cs="Arial"/>
-          <w:b/>
-          <w:bCs/>
+          <w:b w:val="1"/>
+          <w:bCs w:val="1"/>
           <w:sz w:val="24"/>
           <w:szCs w:val="24"/>
         </w:rPr>
         <w:t>QUERO</w:t>
       </w:r>
       <w:r>
-        <w:rPr>
-          <w:rFonts w:ascii="Arial" w:hAnsi="Arial" w:cs="Arial"/>
-          <w:b/>
-          <w:bCs/>
-          <w:sz w:val="24"/>
-          <w:szCs w:val="24"/>
-        </w:rPr>
         <w:tab/>
       </w:r>
       <w:r>
@@ -1677,34 +1878,22 @@
         <w:t>Editar ou cadastrar cliente</w:t>
       </w:r>
       <w:r>
-        <w:rPr>
-          <w:rFonts w:ascii="Arial" w:hAnsi="Arial" w:cs="Arial"/>
-          <w:b/>
-          <w:bCs/>
-          <w:sz w:val="24"/>
-          <w:szCs w:val="24"/>
-        </w:rPr>
         <w:br/>
-        <w:t>PARA</w:t>
-      </w:r>
-      <w:r>
-        <w:rPr>
-          <w:rFonts w:ascii="Arial" w:hAnsi="Arial" w:cs="Arial"/>
-          <w:b/>
-          <w:bCs/>
-          <w:sz w:val="24"/>
-          <w:szCs w:val="24"/>
-        </w:rPr>
+      </w:r>
+      <w:r>
+        <w:rPr>
+          <w:rFonts w:ascii="Arial" w:hAnsi="Arial" w:cs="Arial"/>
+          <w:b w:val="1"/>
+          <w:bCs w:val="1"/>
+          <w:sz w:val="24"/>
+          <w:szCs w:val="24"/>
+        </w:rPr>
+        <w:t xml:space="preserve">PARA </w:t>
+      </w:r>
+      <w:r>
         <w:tab/>
       </w:r>
       <w:r>
-        <w:rPr>
-          <w:rFonts w:ascii="Arial" w:hAnsi="Arial" w:cs="Arial"/>
-          <w:b/>
-          <w:bCs/>
-          <w:sz w:val="24"/>
-          <w:szCs w:val="24"/>
-        </w:rPr>
         <w:tab/>
       </w:r>
       <w:r>
@@ -2046,6 +2235,68 @@
     </w:p>
     <w:p>
       <w:pPr>
+        <w:pStyle w:val="PargrafodaLista"/>
+        <w:numPr>
+          <w:ilvl w:val="0"/>
+          <w:numId w:val="12"/>
+        </w:numPr>
+        <w:spacing w:after="0" w:line="360" w:lineRule="auto"/>
+        <w:rPr>
+          <w:rFonts w:ascii="Arial" w:hAnsi="Arial" w:cs="Arial"/>
+          <w:sz w:val="24"/>
+          <w:szCs w:val="24"/>
+        </w:rPr>
+      </w:pPr>
+      <w:r>
+        <w:rPr>
+          <w:rFonts w:ascii="Arial" w:hAnsi="Arial" w:cs="Arial"/>
+          <w:sz w:val="24"/>
+          <w:szCs w:val="24"/>
+        </w:rPr>
+        <w:t xml:space="preserve">Deve salvar os </w:t>
+      </w:r>
+      <w:r>
+        <w:rPr>
+          <w:rFonts w:ascii="Arial" w:hAnsi="Arial" w:cs="Arial"/>
+          <w:sz w:val="24"/>
+          <w:szCs w:val="24"/>
+        </w:rPr>
+        <w:t>dados ao</w:t>
+      </w:r>
+      <w:r>
+        <w:rPr>
+          <w:rFonts w:ascii="Arial" w:hAnsi="Arial" w:cs="Arial"/>
+          <w:sz w:val="24"/>
+          <w:szCs w:val="24"/>
+        </w:rPr>
+        <w:t xml:space="preserve"> clicar no botão “salvar”</w:t>
+      </w:r>
+    </w:p>
+    <w:p>
+      <w:pPr>
+        <w:pStyle w:val="PargrafodaLista"/>
+        <w:numPr>
+          <w:ilvl w:val="0"/>
+          <w:numId w:val="12"/>
+        </w:numPr>
+        <w:spacing w:after="0" w:line="360" w:lineRule="auto"/>
+        <w:rPr>
+          <w:rFonts w:ascii="Arial" w:hAnsi="Arial" w:cs="Arial"/>
+          <w:sz w:val="24"/>
+          <w:szCs w:val="24"/>
+        </w:rPr>
+      </w:pPr>
+      <w:r>
+        <w:rPr>
+          <w:rFonts w:ascii="Arial" w:hAnsi="Arial" w:cs="Arial"/>
+          <w:sz w:val="24"/>
+          <w:szCs w:val="24"/>
+        </w:rPr>
+        <w:t>Deve voltar a tela anterior ao clicar no botão “voltar”</w:t>
+      </w:r>
+    </w:p>
+    <w:p>
+      <w:pPr>
         <w:spacing w:after="0" w:line="360" w:lineRule="auto"/>
         <w:rPr>
           <w:rFonts w:ascii="Arial" w:hAnsi="Arial" w:cs="Arial"/>
@@ -2126,6 +2377,13 @@
           <w:szCs w:val="24"/>
         </w:rPr>
         <w:tab/>
+      </w:r>
+      <w:r>
+        <w:rPr>
+          <w:rFonts w:ascii="Arial" w:hAnsi="Arial" w:cs="Arial"/>
+          <w:sz w:val="24"/>
+          <w:szCs w:val="24"/>
+        </w:rPr>
         <w:t>A tela “Manter cliente” foi carregada</w:t>
       </w:r>
     </w:p>
@@ -2190,6 +2448,13 @@
           <w:szCs w:val="24"/>
         </w:rPr>
         <w:tab/>
+      </w:r>
+      <w:r>
+        <w:rPr>
+          <w:rFonts w:ascii="Arial" w:hAnsi="Arial" w:cs="Arial"/>
+          <w:sz w:val="24"/>
+          <w:szCs w:val="24"/>
+        </w:rPr>
         <w:t>Algum campo ficou em branco</w:t>
       </w:r>
     </w:p>
@@ -2217,6 +2482,13 @@
           <w:szCs w:val="24"/>
         </w:rPr>
         <w:tab/>
+      </w:r>
+      <w:r>
+        <w:rPr>
+          <w:rFonts w:ascii="Arial" w:hAnsi="Arial" w:cs="Arial"/>
+          <w:sz w:val="24"/>
+          <w:szCs w:val="24"/>
+        </w:rPr>
         <w:t>O usuário clicar em “salvar”</w:t>
       </w:r>
     </w:p>
@@ -2245,6 +2517,13 @@
           <w:szCs w:val="24"/>
         </w:rPr>
         <w:tab/>
+      </w:r>
+      <w:r>
+        <w:rPr>
+          <w:rFonts w:ascii="Arial" w:hAnsi="Arial" w:cs="Arial"/>
+          <w:sz w:val="24"/>
+          <w:szCs w:val="24"/>
+        </w:rPr>
         <w:t>O sistema emite a mensagem: “Todos os campos devem ser preenchidos”</w:t>
       </w:r>
     </w:p>
@@ -2301,6 +2580,13 @@
           <w:szCs w:val="24"/>
         </w:rPr>
         <w:tab/>
+      </w:r>
+      <w:r>
+        <w:rPr>
+          <w:rFonts w:ascii="Arial" w:hAnsi="Arial" w:cs="Arial"/>
+          <w:sz w:val="24"/>
+          <w:szCs w:val="24"/>
+        </w:rPr>
         <w:t>O usuário preencheu o campo com CPF inconsistente</w:t>
       </w:r>
       <w:r>
@@ -2336,6 +2622,13 @@
           <w:szCs w:val="24"/>
         </w:rPr>
         <w:tab/>
+      </w:r>
+      <w:r>
+        <w:rPr>
+          <w:rFonts w:ascii="Arial" w:hAnsi="Arial" w:cs="Arial"/>
+          <w:sz w:val="24"/>
+          <w:szCs w:val="24"/>
+        </w:rPr>
         <w:t>O campo sair de foco</w:t>
       </w:r>
     </w:p>
@@ -2363,6 +2656,13 @@
           <w:szCs w:val="24"/>
         </w:rPr>
         <w:tab/>
+      </w:r>
+      <w:r>
+        <w:rPr>
+          <w:rFonts w:ascii="Arial" w:hAnsi="Arial" w:cs="Arial"/>
+          <w:sz w:val="24"/>
+          <w:szCs w:val="24"/>
+        </w:rPr>
         <w:t>O sistema emite a mensagem</w:t>
       </w:r>
       <w:r>
@@ -2434,6 +2734,13 @@
           <w:szCs w:val="24"/>
         </w:rPr>
         <w:tab/>
+      </w:r>
+      <w:r>
+        <w:rPr>
+          <w:rFonts w:ascii="Arial" w:hAnsi="Arial" w:cs="Arial"/>
+          <w:sz w:val="24"/>
+          <w:szCs w:val="24"/>
+        </w:rPr>
         <w:t>O usuário preencheu o campo com e-mail inconsistente</w:t>
       </w:r>
       <w:r>
@@ -2493,6 +2800,13 @@
           <w:szCs w:val="24"/>
         </w:rPr>
         <w:tab/>
+      </w:r>
+      <w:r>
+        <w:rPr>
+          <w:rFonts w:ascii="Arial" w:hAnsi="Arial" w:cs="Arial"/>
+          <w:sz w:val="24"/>
+          <w:szCs w:val="24"/>
+        </w:rPr>
         <w:t>O campo sair de foco</w:t>
       </w:r>
     </w:p>
@@ -2520,6 +2834,13 @@
           <w:szCs w:val="24"/>
         </w:rPr>
         <w:tab/>
+      </w:r>
+      <w:r>
+        <w:rPr>
+          <w:rFonts w:ascii="Arial" w:hAnsi="Arial" w:cs="Arial"/>
+          <w:sz w:val="24"/>
+          <w:szCs w:val="24"/>
+        </w:rPr>
         <w:t>O sistema emite a mensagem</w:t>
       </w:r>
       <w:r>
@@ -2600,6 +2921,13 @@
           <w:szCs w:val="24"/>
         </w:rPr>
         <w:tab/>
+      </w:r>
+      <w:r>
+        <w:rPr>
+          <w:rFonts w:ascii="Arial" w:hAnsi="Arial" w:cs="Arial"/>
+          <w:sz w:val="24"/>
+          <w:szCs w:val="24"/>
+        </w:rPr>
         <w:t>O usuário preencheu o campo com telefone inconsistente</w:t>
       </w:r>
       <w:r>
@@ -2659,6 +2987,13 @@
           <w:szCs w:val="24"/>
         </w:rPr>
         <w:tab/>
+      </w:r>
+      <w:r>
+        <w:rPr>
+          <w:rFonts w:ascii="Arial" w:hAnsi="Arial" w:cs="Arial"/>
+          <w:sz w:val="24"/>
+          <w:szCs w:val="24"/>
+        </w:rPr>
         <w:t>O campo sair de foco</w:t>
       </w:r>
     </w:p>
@@ -2686,6 +3021,13 @@
           <w:szCs w:val="24"/>
         </w:rPr>
         <w:tab/>
+      </w:r>
+      <w:r>
+        <w:rPr>
+          <w:rFonts w:ascii="Arial" w:hAnsi="Arial" w:cs="Arial"/>
+          <w:sz w:val="24"/>
+          <w:szCs w:val="24"/>
+        </w:rPr>
         <w:t>O sistema emite a mensagem</w:t>
       </w:r>
       <w:r>
@@ -2789,6 +3131,13 @@
           <w:szCs w:val="24"/>
         </w:rPr>
         <w:tab/>
+      </w:r>
+      <w:r>
+        <w:rPr>
+          <w:rFonts w:ascii="Arial" w:hAnsi="Arial" w:cs="Arial"/>
+          <w:sz w:val="24"/>
+          <w:szCs w:val="24"/>
+        </w:rPr>
         <w:t>O usuário preencheu o campo com senha inconsistente</w:t>
       </w:r>
       <w:r>
@@ -2848,6 +3197,13 @@
           <w:szCs w:val="24"/>
         </w:rPr>
         <w:tab/>
+      </w:r>
+      <w:r>
+        <w:rPr>
+          <w:rFonts w:ascii="Arial" w:hAnsi="Arial" w:cs="Arial"/>
+          <w:sz w:val="24"/>
+          <w:szCs w:val="24"/>
+        </w:rPr>
         <w:t>O campo sair de foco</w:t>
       </w:r>
     </w:p>
@@ -2875,6 +3231,13 @@
           <w:szCs w:val="24"/>
         </w:rPr>
         <w:tab/>
+      </w:r>
+      <w:r>
+        <w:rPr>
+          <w:rFonts w:ascii="Arial" w:hAnsi="Arial" w:cs="Arial"/>
+          <w:sz w:val="24"/>
+          <w:szCs w:val="24"/>
+        </w:rPr>
         <w:t>O sistema emite a mensagem</w:t>
       </w:r>
       <w:r>
@@ -2978,6 +3341,13 @@
           <w:szCs w:val="24"/>
         </w:rPr>
         <w:tab/>
+      </w:r>
+      <w:r>
+        <w:rPr>
+          <w:rFonts w:ascii="Arial" w:hAnsi="Arial" w:cs="Arial"/>
+          <w:sz w:val="24"/>
+          <w:szCs w:val="24"/>
+        </w:rPr>
         <w:t>O usuário clicou em “editar”</w:t>
       </w:r>
       <w:r>
@@ -3021,6 +3391,13 @@
           <w:szCs w:val="24"/>
         </w:rPr>
         <w:tab/>
+      </w:r>
+      <w:r>
+        <w:rPr>
+          <w:rFonts w:ascii="Arial" w:hAnsi="Arial" w:cs="Arial"/>
+          <w:sz w:val="24"/>
+          <w:szCs w:val="24"/>
+        </w:rPr>
         <w:t>Carregar a tela “Manter cliente”</w:t>
       </w:r>
     </w:p>
@@ -3049,6 +3426,13 @@
           <w:szCs w:val="24"/>
         </w:rPr>
         <w:tab/>
+      </w:r>
+      <w:r>
+        <w:rPr>
+          <w:rFonts w:ascii="Arial" w:hAnsi="Arial" w:cs="Arial"/>
+          <w:sz w:val="24"/>
+          <w:szCs w:val="24"/>
+        </w:rPr>
         <w:t>O sistema preenche os campos de acordo com os dados do cliente selecionado</w:t>
       </w:r>
       <w:r>
@@ -3060,15 +3444,251 @@
         <w:t xml:space="preserve"> (R5)</w:t>
       </w:r>
     </w:p>
-    <w:p>
-      <w:pPr>
-        <w:spacing w:after="0" w:line="360" w:lineRule="auto"/>
-        <w:rPr>
-          <w:rFonts w:ascii="Arial" w:hAnsi="Arial" w:cs="Arial"/>
-          <w:sz w:val="24"/>
-          <w:szCs w:val="24"/>
-        </w:rPr>
-      </w:pPr>
+    <w:p w14:noSpellErr="1">
+      <w:pPr>
+        <w:spacing w:after="0" w:line="360" w:lineRule="auto"/>
+        <w:rPr>
+          <w:rFonts w:ascii="Arial" w:hAnsi="Arial" w:cs="Arial"/>
+          <w:sz w:val="24"/>
+          <w:szCs w:val="24"/>
+        </w:rPr>
+      </w:pPr>
+    </w:p>
+    <w:p>
+      <w:pPr>
+        <w:pStyle w:val="Normal"/>
+        <w:spacing w:after="0" w:line="360" w:lineRule="auto"/>
+        <w:ind w:left="0"/>
+        <w:rPr>
+          <w:rFonts w:ascii="Arial" w:hAnsi="Arial" w:cs="Arial"/>
+          <w:sz w:val="24"/>
+          <w:szCs w:val="24"/>
+        </w:rPr>
+      </w:pPr>
+      <w:r>
+        <w:rPr>
+          <w:rFonts w:ascii="Arial" w:hAnsi="Arial" w:cs="Arial"/>
+          <w:sz w:val="24"/>
+          <w:szCs w:val="24"/>
+        </w:rPr>
+        <w:t xml:space="preserve">7) </w:t>
+      </w:r>
+      <w:r>
+        <w:rPr>
+          <w:rFonts w:ascii="Arial" w:hAnsi="Arial" w:cs="Arial"/>
+          <w:sz w:val="24"/>
+          <w:szCs w:val="24"/>
+        </w:rPr>
+        <w:t xml:space="preserve">Deve salvar os </w:t>
+      </w:r>
+      <w:r>
+        <w:rPr>
+          <w:rFonts w:ascii="Arial" w:hAnsi="Arial" w:cs="Arial"/>
+          <w:sz w:val="24"/>
+          <w:szCs w:val="24"/>
+        </w:rPr>
+        <w:t>dados ao</w:t>
+      </w:r>
+      <w:r>
+        <w:rPr>
+          <w:rFonts w:ascii="Arial" w:hAnsi="Arial" w:cs="Arial"/>
+          <w:sz w:val="24"/>
+          <w:szCs w:val="24"/>
+        </w:rPr>
+        <w:t xml:space="preserve"> clicar no botão “salvar”</w:t>
+      </w:r>
+    </w:p>
+    <w:p>
+      <w:pPr>
+        <w:pStyle w:val="Normal"/>
+        <w:bidi w:val="0"/>
+        <w:spacing w:before="0" w:beforeAutospacing="off" w:after="0" w:afterAutospacing="off" w:line="360" w:lineRule="auto"/>
+        <w:ind w:left="0" w:right="0"/>
+        <w:jc w:val="left"/>
+        <w:rPr>
+          <w:rFonts w:ascii="Arial" w:hAnsi="Arial" w:cs="Arial"/>
+          <w:sz w:val="24"/>
+          <w:szCs w:val="24"/>
+        </w:rPr>
+      </w:pPr>
+      <w:r>
+        <w:rPr>
+          <w:rFonts w:ascii="Arial" w:hAnsi="Arial" w:cs="Arial"/>
+          <w:sz w:val="24"/>
+          <w:szCs w:val="24"/>
+        </w:rPr>
+        <w:t>DADO QUE</w:t>
+      </w:r>
+      <w:r>
+        <w:tab/>
+      </w:r>
+      <w:r>
+        <w:rPr>
+          <w:rFonts w:ascii="Arial" w:hAnsi="Arial" w:cs="Arial"/>
+          <w:sz w:val="24"/>
+          <w:szCs w:val="24"/>
+        </w:rPr>
+        <w:t>Todos os campos foram devidamente preenchidos</w:t>
+      </w:r>
+    </w:p>
+    <w:p>
+      <w:pPr>
+        <w:spacing w:after="0" w:line="360" w:lineRule="auto"/>
+        <w:rPr>
+          <w:rFonts w:ascii="Arial" w:hAnsi="Arial" w:cs="Arial"/>
+          <w:sz w:val="24"/>
+          <w:szCs w:val="24"/>
+        </w:rPr>
+      </w:pPr>
+      <w:r>
+        <w:rPr>
+          <w:rFonts w:ascii="Arial" w:hAnsi="Arial" w:cs="Arial"/>
+          <w:sz w:val="24"/>
+          <w:szCs w:val="24"/>
+        </w:rPr>
+        <w:t>QUANDO</w:t>
+      </w:r>
+      <w:r>
+        <w:tab/>
+      </w:r>
+      <w:r>
+        <w:rPr>
+          <w:rFonts w:ascii="Arial" w:hAnsi="Arial" w:cs="Arial"/>
+          <w:sz w:val="24"/>
+          <w:szCs w:val="24"/>
+        </w:rPr>
+        <w:t>O botão “salvar” for clicado</w:t>
+      </w:r>
+    </w:p>
+    <w:p>
+      <w:pPr>
+        <w:spacing w:after="0" w:line="360" w:lineRule="auto"/>
+        <w:ind w:left="1410" w:hanging="1410"/>
+        <w:rPr>
+          <w:rFonts w:ascii="Arial" w:hAnsi="Arial" w:cs="Arial"/>
+          <w:sz w:val="24"/>
+          <w:szCs w:val="24"/>
+        </w:rPr>
+      </w:pPr>
+      <w:r>
+        <w:rPr>
+          <w:rFonts w:ascii="Arial" w:hAnsi="Arial" w:cs="Arial"/>
+          <w:sz w:val="24"/>
+          <w:szCs w:val="24"/>
+        </w:rPr>
+        <w:t>ENTAO</w:t>
+      </w:r>
+      <w:r>
+        <w:tab/>
+      </w:r>
+      <w:r>
+        <w:rPr>
+          <w:rFonts w:ascii="Arial" w:hAnsi="Arial" w:cs="Arial"/>
+          <w:sz w:val="24"/>
+          <w:szCs w:val="24"/>
+        </w:rPr>
+        <w:t>O sistema salva os dados no respectivo banco de dados (R6)</w:t>
+      </w:r>
+    </w:p>
+    <w:p>
+      <w:pPr>
+        <w:pStyle w:val="Normal"/>
+        <w:spacing w:after="0" w:line="360" w:lineRule="auto"/>
+        <w:rPr>
+          <w:rFonts w:ascii="Arial" w:hAnsi="Arial" w:cs="Arial"/>
+          <w:sz w:val="24"/>
+          <w:szCs w:val="24"/>
+        </w:rPr>
+      </w:pPr>
+    </w:p>
+    <w:p>
+      <w:pPr>
+        <w:pStyle w:val="Normal"/>
+        <w:spacing w:after="0" w:line="360" w:lineRule="auto"/>
+        <w:ind w:left="0"/>
+        <w:rPr>
+          <w:rFonts w:ascii="Arial" w:hAnsi="Arial" w:cs="Arial"/>
+          <w:sz w:val="24"/>
+          <w:szCs w:val="24"/>
+        </w:rPr>
+      </w:pPr>
+      <w:r>
+        <w:rPr>
+          <w:rFonts w:ascii="Arial" w:hAnsi="Arial" w:cs="Arial"/>
+          <w:sz w:val="24"/>
+          <w:szCs w:val="24"/>
+        </w:rPr>
+        <w:t xml:space="preserve">8) </w:t>
+      </w:r>
+      <w:r>
+        <w:rPr>
+          <w:rFonts w:ascii="Arial" w:hAnsi="Arial" w:cs="Arial"/>
+          <w:sz w:val="24"/>
+          <w:szCs w:val="24"/>
+        </w:rPr>
+        <w:t>Deve voltar a tela anterior ao clicar no botão “voltar”</w:t>
+      </w:r>
+    </w:p>
+    <w:p>
+      <w:pPr>
+        <w:pStyle w:val="Normal"/>
+        <w:spacing w:after="0" w:line="360" w:lineRule="auto"/>
+        <w:ind w:left="0"/>
+        <w:rPr>
+          <w:rFonts w:ascii="Arial" w:hAnsi="Arial" w:cs="Arial"/>
+          <w:sz w:val="24"/>
+          <w:szCs w:val="24"/>
+        </w:rPr>
+      </w:pPr>
+      <w:r>
+        <w:rPr>
+          <w:rFonts w:ascii="Arial" w:hAnsi="Arial" w:cs="Arial"/>
+          <w:sz w:val="24"/>
+          <w:szCs w:val="24"/>
+        </w:rPr>
+        <w:t>QUANDO</w:t>
+      </w:r>
+      <w:r>
+        <w:tab/>
+      </w:r>
+      <w:r>
+        <w:rPr>
+          <w:rFonts w:ascii="Arial" w:hAnsi="Arial" w:cs="Arial"/>
+          <w:sz w:val="24"/>
+          <w:szCs w:val="24"/>
+        </w:rPr>
+        <w:t>O botão “voltar” for clicado</w:t>
+      </w:r>
+    </w:p>
+    <w:p>
+      <w:pPr>
+        <w:spacing w:after="0" w:line="360" w:lineRule="auto"/>
+        <w:ind w:left="1410" w:hanging="1410"/>
+        <w:rPr>
+          <w:rFonts w:ascii="Arial" w:hAnsi="Arial" w:cs="Arial"/>
+          <w:sz w:val="24"/>
+          <w:szCs w:val="24"/>
+        </w:rPr>
+      </w:pPr>
+      <w:r>
+        <w:rPr>
+          <w:rFonts w:ascii="Arial" w:hAnsi="Arial" w:cs="Arial"/>
+          <w:sz w:val="24"/>
+          <w:szCs w:val="24"/>
+        </w:rPr>
+        <w:t>ENTAO</w:t>
+      </w:r>
+      <w:r>
+        <w:tab/>
+      </w:r>
+      <w:r>
+        <w:rPr>
+          <w:rFonts w:ascii="Arial" w:hAnsi="Arial" w:cs="Arial"/>
+          <w:sz w:val="24"/>
+          <w:szCs w:val="24"/>
+        </w:rPr>
+        <w:t>O sistema retorna a tela anterior, sem salvar</w:t>
+      </w:r>
     </w:p>
     <w:p>
       <w:pPr>
@@ -3768,7 +4388,7 @@
           <w:tcPr>
             <w:tcW w:w="4236" w:type="dxa"/>
             <w:tcBorders>
-              <w:bottom w:val="single" w:sz="4" w:space="0" w:color="auto"/>
+              <w:bottom w:val="single" w:color="auto" w:sz="4" w:space="0"/>
             </w:tcBorders>
           </w:tcPr>
           <w:p>
@@ -3848,7 +4468,7 @@
           <w:tcPr>
             <w:tcW w:w="4236" w:type="dxa"/>
             <w:tcBorders>
-              <w:bottom w:val="single" w:sz="4" w:space="0" w:color="auto"/>
+              <w:bottom w:val="single" w:color="auto" w:sz="4" w:space="0"/>
             </w:tcBorders>
           </w:tcPr>
           <w:p>
@@ -3962,7 +4582,62 @@
     </w:p>
     <w:p>
       <w:pPr>
-        <w:spacing w:before="240"/>
+        <w:spacing w:before="240" w:after="0" w:line="360" w:lineRule="auto"/>
+        <w:rPr>
+          <w:rFonts w:ascii="Arial" w:hAnsi="Arial" w:cs="Arial"/>
+          <w:sz w:val="24"/>
+          <w:szCs w:val="24"/>
+        </w:rPr>
+      </w:pPr>
+      <w:r>
+        <w:rPr>
+          <w:rFonts w:ascii="Arial" w:hAnsi="Arial" w:cs="Arial"/>
+          <w:sz w:val="24"/>
+          <w:szCs w:val="24"/>
+        </w:rPr>
+        <w:t xml:space="preserve">R6 – O </w:t>
+      </w:r>
+      <w:bookmarkStart w:name="_Int_mb7LC4d5" w:id="1236784643"/>
+      <w:r>
+        <w:rPr>
+          <w:rFonts w:ascii="Arial" w:hAnsi="Arial" w:cs="Arial"/>
+          <w:sz w:val="24"/>
+          <w:szCs w:val="24"/>
+        </w:rPr>
+        <w:t>sistema salva</w:t>
+      </w:r>
+      <w:bookmarkEnd w:id="1236784643"/>
+      <w:r>
+        <w:rPr>
+          <w:rFonts w:ascii="Arial" w:hAnsi="Arial" w:cs="Arial"/>
+          <w:sz w:val="24"/>
+          <w:szCs w:val="24"/>
+        </w:rPr>
+        <w:t xml:space="preserve"> os dados </w:t>
+      </w:r>
+      <w:r>
+        <w:rPr>
+          <w:rFonts w:ascii="Arial" w:hAnsi="Arial" w:cs="Arial"/>
+          <w:sz w:val="24"/>
+          <w:szCs w:val="24"/>
+        </w:rPr>
+        <w:t>na(s) respectiva(s) tabela(s) do DB.</w:t>
+      </w:r>
+    </w:p>
+    <w:p>
+      <w:pPr>
+        <w:pStyle w:val="Normal"/>
+        <w:spacing w:after="0" w:line="360" w:lineRule="auto"/>
+        <w:rPr>
+          <w:rFonts w:ascii="Arial" w:hAnsi="Arial" w:cs="Arial"/>
+          <w:sz w:val="24"/>
+          <w:szCs w:val="24"/>
+        </w:rPr>
+      </w:pPr>
+    </w:p>
+    <w:p>
+      <w:pPr>
+        <w:spacing w:after="0" w:line="360" w:lineRule="auto"/>
         <w:rPr>
           <w:rFonts w:ascii="Arial" w:hAnsi="Arial" w:cs="Arial"/>
           <w:b/>
@@ -3971,10 +4646,7 @@
           <w:szCs w:val="24"/>
         </w:rPr>
       </w:pPr>
-    </w:p>
-    <w:p>
-      <w:pPr>
-        <w:spacing w:after="0" w:line="360" w:lineRule="auto"/>
+      <w:r>
         <w:rPr>
           <w:rFonts w:ascii="Arial" w:hAnsi="Arial" w:cs="Arial"/>
           <w:b/>
@@ -3982,8 +4654,12 @@
           <w:sz w:val="24"/>
           <w:szCs w:val="24"/>
         </w:rPr>
-      </w:pPr>
-      <w:r>
+        <w:t>HU – Listar Funcionários</w:t>
+      </w:r>
+    </w:p>
+    <w:p>
+      <w:pPr>
+        <w:spacing w:after="0" w:line="360" w:lineRule="auto"/>
         <w:rPr>
           <w:rFonts w:ascii="Arial" w:hAnsi="Arial" w:cs="Arial"/>
           <w:b/>
@@ -3991,12 +4667,18 @@
           <w:sz w:val="24"/>
           <w:szCs w:val="24"/>
         </w:rPr>
-        <w:t>HU – Listar Funcionários</w:t>
-      </w:r>
-    </w:p>
-    <w:p>
-      <w:pPr>
-        <w:spacing w:after="0" w:line="360" w:lineRule="auto"/>
+      </w:pPr>
+    </w:p>
+    <w:p>
+      <w:pPr>
+        <w:spacing w:after="0" w:line="360" w:lineRule="auto"/>
+        <w:rPr>
+          <w:rFonts w:ascii="Arial" w:hAnsi="Arial" w:cs="Arial"/>
+          <w:sz w:val="24"/>
+          <w:szCs w:val="24"/>
+        </w:rPr>
+      </w:pPr>
+      <w:r>
         <w:rPr>
           <w:rFonts w:ascii="Arial" w:hAnsi="Arial" w:cs="Arial"/>
           <w:b/>
@@ -4004,17 +4686,8 @@
           <w:sz w:val="24"/>
           <w:szCs w:val="24"/>
         </w:rPr>
-      </w:pPr>
-    </w:p>
-    <w:p>
-      <w:pPr>
-        <w:spacing w:after="0" w:line="360" w:lineRule="auto"/>
-        <w:rPr>
-          <w:rFonts w:ascii="Arial" w:hAnsi="Arial" w:cs="Arial"/>
-          <w:sz w:val="24"/>
-          <w:szCs w:val="24"/>
-        </w:rPr>
-      </w:pPr>
+        <w:t>SENDO</w:t>
+      </w:r>
       <w:r>
         <w:rPr>
           <w:rFonts w:ascii="Arial" w:hAnsi="Arial" w:cs="Arial"/>
@@ -4023,8 +4696,26 @@
           <w:sz w:val="24"/>
           <w:szCs w:val="24"/>
         </w:rPr>
-        <w:t>SENDO</w:t>
-      </w:r>
+        <w:tab/>
+      </w:r>
+      <w:r>
+        <w:rPr>
+          <w:rFonts w:ascii="Arial" w:hAnsi="Arial" w:cs="Arial"/>
+          <w:sz w:val="24"/>
+          <w:szCs w:val="24"/>
+        </w:rPr>
+        <w:t>O gerente</w:t>
+      </w:r>
+    </w:p>
+    <w:p>
+      <w:pPr>
+        <w:spacing w:after="0" w:line="360" w:lineRule="auto"/>
+        <w:rPr>
+          <w:rFonts w:ascii="Arial" w:hAnsi="Arial" w:cs="Arial"/>
+          <w:sz w:val="24"/>
+          <w:szCs w:val="24"/>
+        </w:rPr>
+      </w:pPr>
       <w:r>
         <w:rPr>
           <w:rFonts w:ascii="Arial" w:hAnsi="Arial" w:cs="Arial"/>
@@ -4033,26 +4724,8 @@
           <w:sz w:val="24"/>
           <w:szCs w:val="24"/>
         </w:rPr>
-        <w:tab/>
-      </w:r>
-      <w:r>
-        <w:rPr>
-          <w:rFonts w:ascii="Arial" w:hAnsi="Arial" w:cs="Arial"/>
-          <w:sz w:val="24"/>
-          <w:szCs w:val="24"/>
-        </w:rPr>
-        <w:t>O gerente</w:t>
-      </w:r>
-    </w:p>
-    <w:p>
-      <w:pPr>
-        <w:spacing w:after="0" w:line="360" w:lineRule="auto"/>
-        <w:rPr>
-          <w:rFonts w:ascii="Arial" w:hAnsi="Arial" w:cs="Arial"/>
-          <w:sz w:val="24"/>
-          <w:szCs w:val="24"/>
-        </w:rPr>
-      </w:pPr>
+        <w:t>QUERO</w:t>
+      </w:r>
       <w:r>
         <w:rPr>
           <w:rFonts w:ascii="Arial" w:hAnsi="Arial" w:cs="Arial"/>
@@ -4061,7 +4734,15 @@
           <w:sz w:val="24"/>
           <w:szCs w:val="24"/>
         </w:rPr>
-        <w:t>QUERO</w:t>
+        <w:tab/>
+      </w:r>
+      <w:r>
+        <w:rPr>
+          <w:rFonts w:ascii="Arial" w:hAnsi="Arial" w:cs="Arial"/>
+          <w:sz w:val="24"/>
+          <w:szCs w:val="24"/>
+        </w:rPr>
+        <w:t>Listar os funcionários cadastrados</w:t>
       </w:r>
       <w:r>
         <w:rPr>
@@ -4071,15 +4752,7 @@
           <w:sz w:val="24"/>
           <w:szCs w:val="24"/>
         </w:rPr>
-        <w:tab/>
-      </w:r>
-      <w:r>
-        <w:rPr>
-          <w:rFonts w:ascii="Arial" w:hAnsi="Arial" w:cs="Arial"/>
-          <w:sz w:val="24"/>
-          <w:szCs w:val="24"/>
-        </w:rPr>
-        <w:t>Listar os funcionários cadastrados</w:t>
+        <w:br/>
       </w:r>
       <w:r>
         <w:rPr>
@@ -4089,7 +4762,6 @@
           <w:sz w:val="24"/>
           <w:szCs w:val="24"/>
         </w:rPr>
-        <w:br/>
         <w:t>PARA</w:t>
       </w:r>
       <w:r>
@@ -4467,21 +5139,38 @@
     </w:p>
     <w:p>
       <w:pPr>
-        <w:spacing w:after="0" w:line="360" w:lineRule="auto"/>
-        <w:rPr>
-          <w:rFonts w:ascii="Arial" w:hAnsi="Arial" w:cs="Arial"/>
-          <w:sz w:val="24"/>
-          <w:szCs w:val="24"/>
-        </w:rPr>
-      </w:pPr>
-      <w:r>
-        <w:rPr>
-          <w:rFonts w:ascii="Arial" w:hAnsi="Arial" w:cs="Arial"/>
-          <w:sz w:val="24"/>
-          <w:szCs w:val="24"/>
-        </w:rPr>
-        <w:t xml:space="preserve">  </w:t>
-      </w:r>
+        <w:pStyle w:val="PargrafodaLista"/>
+        <w:numPr>
+          <w:ilvl w:val="0"/>
+          <w:numId w:val="25"/>
+        </w:numPr>
+        <w:spacing w:after="0" w:line="360" w:lineRule="auto"/>
+        <w:rPr>
+          <w:rFonts w:ascii="Arial" w:hAnsi="Arial" w:cs="Arial"/>
+          <w:sz w:val="24"/>
+          <w:szCs w:val="24"/>
+        </w:rPr>
+      </w:pPr>
+      <w:r>
+        <w:rPr>
+          <w:rFonts w:ascii="Arial" w:hAnsi="Arial" w:cs="Arial"/>
+          <w:sz w:val="24"/>
+          <w:szCs w:val="24"/>
+        </w:rPr>
+        <w:t>Deve voltar a tela anterior ao clicar no botão “voltar”</w:t>
+      </w:r>
+    </w:p>
+    <w:p>
+      <w:pPr>
+        <w:pStyle w:val="Normal"/>
+        <w:spacing w:after="0" w:line="360" w:lineRule="auto"/>
+        <w:ind w:left="0"/>
+        <w:rPr>
+          <w:rFonts w:ascii="Arial" w:hAnsi="Arial" w:cs="Arial"/>
+          <w:sz w:val="24"/>
+          <w:szCs w:val="24"/>
+        </w:rPr>
+      </w:pPr>
     </w:p>
     <w:p>
       <w:pPr>
@@ -4555,6 +5244,13 @@
           <w:szCs w:val="24"/>
         </w:rPr>
         <w:tab/>
+      </w:r>
+      <w:r>
+        <w:rPr>
+          <w:rFonts w:ascii="Arial" w:hAnsi="Arial" w:cs="Arial"/>
+          <w:sz w:val="24"/>
+          <w:szCs w:val="24"/>
+        </w:rPr>
         <w:t xml:space="preserve">A tela “Listar </w:t>
       </w:r>
       <w:r>
@@ -4830,6 +5526,13 @@
           <w:szCs w:val="24"/>
         </w:rPr>
         <w:tab/>
+      </w:r>
+      <w:r>
+        <w:rPr>
+          <w:rFonts w:ascii="Arial" w:hAnsi="Arial" w:cs="Arial"/>
+          <w:sz w:val="24"/>
+          <w:szCs w:val="24"/>
+        </w:rPr>
         <w:t xml:space="preserve">Apresenta os botões </w:t>
       </w:r>
       <w:r>
@@ -4933,6 +5636,13 @@
           <w:szCs w:val="24"/>
         </w:rPr>
         <w:tab/>
+      </w:r>
+      <w:r>
+        <w:rPr>
+          <w:rFonts w:ascii="Arial" w:hAnsi="Arial" w:cs="Arial"/>
+          <w:sz w:val="24"/>
+          <w:szCs w:val="24"/>
+        </w:rPr>
         <w:t xml:space="preserve">Os </w:t>
       </w:r>
       <w:r>
@@ -4976,6 +5686,13 @@
           <w:szCs w:val="24"/>
         </w:rPr>
         <w:tab/>
+      </w:r>
+      <w:r>
+        <w:rPr>
+          <w:rFonts w:ascii="Arial" w:hAnsi="Arial" w:cs="Arial"/>
+          <w:sz w:val="24"/>
+          <w:szCs w:val="24"/>
+        </w:rPr>
         <w:t>O botão “editar” for clicado</w:t>
       </w:r>
     </w:p>
@@ -5004,6 +5721,13 @@
           <w:szCs w:val="24"/>
         </w:rPr>
         <w:tab/>
+      </w:r>
+      <w:r>
+        <w:rPr>
+          <w:rFonts w:ascii="Arial" w:hAnsi="Arial" w:cs="Arial"/>
+          <w:sz w:val="24"/>
+          <w:szCs w:val="24"/>
+        </w:rPr>
         <w:t xml:space="preserve">Chama a HU – Manter </w:t>
       </w:r>
       <w:r>
@@ -5091,6 +5815,13 @@
           <w:szCs w:val="24"/>
         </w:rPr>
         <w:tab/>
+      </w:r>
+      <w:r>
+        <w:rPr>
+          <w:rFonts w:ascii="Arial" w:hAnsi="Arial" w:cs="Arial"/>
+          <w:sz w:val="24"/>
+          <w:szCs w:val="24"/>
+        </w:rPr>
         <w:t xml:space="preserve">Os </w:t>
       </w:r>
       <w:r>
@@ -5134,6 +5865,13 @@
           <w:szCs w:val="24"/>
         </w:rPr>
         <w:tab/>
+      </w:r>
+      <w:r>
+        <w:rPr>
+          <w:rFonts w:ascii="Arial" w:hAnsi="Arial" w:cs="Arial"/>
+          <w:sz w:val="24"/>
+          <w:szCs w:val="24"/>
+        </w:rPr>
         <w:t>O botão “excluir” for clicado</w:t>
       </w:r>
     </w:p>
@@ -5161,6 +5899,13 @@
           <w:szCs w:val="24"/>
         </w:rPr>
         <w:tab/>
+      </w:r>
+      <w:r>
+        <w:rPr>
+          <w:rFonts w:ascii="Arial" w:hAnsi="Arial" w:cs="Arial"/>
+          <w:sz w:val="24"/>
+          <w:szCs w:val="24"/>
+        </w:rPr>
         <w:t>O</w:t>
       </w:r>
       <w:r>
@@ -5228,6 +5973,13 @@
           <w:szCs w:val="24"/>
         </w:rPr>
         <w:tab/>
+      </w:r>
+      <w:r>
+        <w:rPr>
+          <w:rFonts w:ascii="Arial" w:hAnsi="Arial" w:cs="Arial"/>
+          <w:sz w:val="24"/>
+          <w:szCs w:val="24"/>
+        </w:rPr>
         <w:t>Atualiza a página</w:t>
       </w:r>
     </w:p>
@@ -5315,6 +6067,13 @@
           <w:szCs w:val="24"/>
         </w:rPr>
         <w:tab/>
+      </w:r>
+      <w:r>
+        <w:rPr>
+          <w:rFonts w:ascii="Arial" w:hAnsi="Arial" w:cs="Arial"/>
+          <w:sz w:val="24"/>
+          <w:szCs w:val="24"/>
+        </w:rPr>
         <w:t>O campo pesquisar foi preenchido</w:t>
       </w:r>
     </w:p>
@@ -5342,6 +6101,13 @@
           <w:szCs w:val="24"/>
         </w:rPr>
         <w:tab/>
+      </w:r>
+      <w:r>
+        <w:rPr>
+          <w:rFonts w:ascii="Arial" w:hAnsi="Arial" w:cs="Arial"/>
+          <w:sz w:val="24"/>
+          <w:szCs w:val="24"/>
+        </w:rPr>
         <w:t>O botão “pesquisar” for clicado</w:t>
       </w:r>
     </w:p>
@@ -5369,6 +6135,13 @@
           <w:szCs w:val="24"/>
         </w:rPr>
         <w:tab/>
+      </w:r>
+      <w:r>
+        <w:rPr>
+          <w:rFonts w:ascii="Arial" w:hAnsi="Arial" w:cs="Arial"/>
+          <w:sz w:val="24"/>
+          <w:szCs w:val="24"/>
+        </w:rPr>
         <w:t>Apresenta os funcionários com o filtro de acordo com a pesquisa</w:t>
       </w:r>
     </w:p>
@@ -5440,6 +6213,13 @@
           <w:szCs w:val="24"/>
         </w:rPr>
         <w:tab/>
+      </w:r>
+      <w:r>
+        <w:rPr>
+          <w:rFonts w:ascii="Arial" w:hAnsi="Arial" w:cs="Arial"/>
+          <w:sz w:val="24"/>
+          <w:szCs w:val="24"/>
+        </w:rPr>
         <w:t>O botão “</w:t>
       </w:r>
       <w:r>
@@ -5477,12 +6257,14 @@
         <w:t>ENTÃO</w:t>
       </w:r>
       <w:r>
-        <w:rPr>
-          <w:rFonts w:ascii="Arial" w:hAnsi="Arial" w:cs="Arial"/>
-          <w:sz w:val="24"/>
-          <w:szCs w:val="24"/>
-        </w:rPr>
         <w:tab/>
+      </w:r>
+      <w:r>
+        <w:rPr>
+          <w:rFonts w:ascii="Arial" w:hAnsi="Arial" w:cs="Arial"/>
+          <w:sz w:val="24"/>
+          <w:szCs w:val="24"/>
+        </w:rPr>
         <w:t>O sistema chama a HU – Manter</w:t>
       </w:r>
       <w:r>
@@ -5501,6 +6283,129 @@
         </w:rPr>
         <w:t>funcionário</w:t>
       </w:r>
+    </w:p>
+    <w:p>
+      <w:pPr>
+        <w:pStyle w:val="Normal"/>
+        <w:spacing w:after="0" w:line="360" w:lineRule="auto"/>
+        <w:rPr>
+          <w:rFonts w:ascii="Arial" w:hAnsi="Arial" w:cs="Arial"/>
+          <w:sz w:val="24"/>
+          <w:szCs w:val="24"/>
+        </w:rPr>
+      </w:pPr>
+    </w:p>
+    <w:p>
+      <w:pPr>
+        <w:pStyle w:val="Normal"/>
+        <w:spacing w:after="0" w:line="360" w:lineRule="auto"/>
+        <w:rPr>
+          <w:rFonts w:ascii="Arial" w:hAnsi="Arial" w:cs="Arial"/>
+          <w:sz w:val="24"/>
+          <w:szCs w:val="24"/>
+        </w:rPr>
+      </w:pPr>
+      <w:r>
+        <w:rPr>
+          <w:rFonts w:ascii="Arial" w:hAnsi="Arial" w:cs="Arial"/>
+          <w:sz w:val="24"/>
+          <w:szCs w:val="24"/>
+        </w:rPr>
+        <w:t xml:space="preserve">7) </w:t>
+      </w:r>
+      <w:r>
+        <w:rPr>
+          <w:rFonts w:ascii="Arial" w:hAnsi="Arial" w:cs="Arial"/>
+          <w:sz w:val="24"/>
+          <w:szCs w:val="24"/>
+        </w:rPr>
+        <w:t>Deve voltar a tela anterior ao clicar no botão “voltar”</w:t>
+      </w:r>
+    </w:p>
+    <w:p>
+      <w:pPr>
+        <w:spacing w:after="0" w:line="360" w:lineRule="auto"/>
+        <w:rPr>
+          <w:rFonts w:ascii="Arial" w:hAnsi="Arial" w:cs="Arial"/>
+          <w:sz w:val="24"/>
+          <w:szCs w:val="24"/>
+        </w:rPr>
+      </w:pPr>
+      <w:r>
+        <w:rPr>
+          <w:rFonts w:ascii="Arial" w:hAnsi="Arial" w:cs="Arial"/>
+          <w:sz w:val="24"/>
+          <w:szCs w:val="24"/>
+        </w:rPr>
+        <w:t>QUANDO</w:t>
+      </w:r>
+      <w:r>
+        <w:tab/>
+      </w:r>
+      <w:r>
+        <w:rPr>
+          <w:rFonts w:ascii="Arial" w:hAnsi="Arial" w:cs="Arial"/>
+          <w:sz w:val="24"/>
+          <w:szCs w:val="24"/>
+        </w:rPr>
+        <w:t>O botão “</w:t>
+      </w:r>
+      <w:r>
+        <w:rPr>
+          <w:rFonts w:ascii="Arial" w:hAnsi="Arial" w:cs="Arial"/>
+          <w:sz w:val="24"/>
+          <w:szCs w:val="24"/>
+        </w:rPr>
+        <w:t>voltar</w:t>
+      </w:r>
+      <w:r>
+        <w:rPr>
+          <w:rFonts w:ascii="Arial" w:hAnsi="Arial" w:cs="Arial"/>
+          <w:sz w:val="24"/>
+          <w:szCs w:val="24"/>
+        </w:rPr>
+        <w:t>” for clicado</w:t>
+      </w:r>
+    </w:p>
+    <w:p>
+      <w:pPr>
+        <w:spacing w:after="0" w:line="360" w:lineRule="auto"/>
+        <w:rPr>
+          <w:rFonts w:ascii="Arial" w:hAnsi="Arial" w:cs="Arial"/>
+          <w:sz w:val="24"/>
+          <w:szCs w:val="24"/>
+        </w:rPr>
+      </w:pPr>
+      <w:r>
+        <w:rPr>
+          <w:rFonts w:ascii="Arial" w:hAnsi="Arial" w:cs="Arial"/>
+          <w:sz w:val="24"/>
+          <w:szCs w:val="24"/>
+        </w:rPr>
+        <w:t>ENTÃO</w:t>
+      </w:r>
+      <w:r>
+        <w:tab/>
+      </w:r>
+      <w:r>
+        <w:rPr>
+          <w:rFonts w:ascii="Arial" w:hAnsi="Arial" w:cs="Arial"/>
+          <w:sz w:val="24"/>
+          <w:szCs w:val="24"/>
+        </w:rPr>
+        <w:t>O sistema retorna a tela anterior</w:t>
+      </w:r>
+    </w:p>
+    <w:p>
+      <w:pPr>
+        <w:pStyle w:val="Normal"/>
+        <w:spacing w:after="0" w:line="360" w:lineRule="auto"/>
+        <w:rPr>
+          <w:rFonts w:ascii="Arial" w:hAnsi="Arial" w:cs="Arial"/>
+          <w:sz w:val="24"/>
+          <w:szCs w:val="24"/>
+        </w:rPr>
+      </w:pPr>
     </w:p>
     <w:p>
       <w:pPr>
@@ -5650,30 +6555,23 @@
         <w:spacing w:after="0" w:line="360" w:lineRule="auto"/>
         <w:rPr>
           <w:rFonts w:ascii="Arial" w:hAnsi="Arial" w:cs="Arial"/>
-          <w:b/>
-          <w:bCs/>
-          <w:sz w:val="24"/>
-          <w:szCs w:val="24"/>
-        </w:rPr>
-      </w:pPr>
-      <w:r>
-        <w:rPr>
-          <w:rFonts w:ascii="Arial" w:hAnsi="Arial" w:cs="Arial"/>
-          <w:b/>
-          <w:bCs/>
+          <w:b w:val="1"/>
+          <w:bCs w:val="1"/>
+          <w:sz w:val="24"/>
+          <w:szCs w:val="24"/>
+        </w:rPr>
+      </w:pPr>
+      <w:r>
+        <w:rPr>
+          <w:rFonts w:ascii="Arial" w:hAnsi="Arial" w:cs="Arial"/>
+          <w:b w:val="1"/>
+          <w:bCs w:val="1"/>
           <w:sz w:val="24"/>
           <w:szCs w:val="24"/>
         </w:rPr>
         <w:t>QUERO</w:t>
       </w:r>
       <w:r>
-        <w:rPr>
-          <w:rFonts w:ascii="Arial" w:hAnsi="Arial" w:cs="Arial"/>
-          <w:b/>
-          <w:bCs/>
-          <w:sz w:val="24"/>
-          <w:szCs w:val="24"/>
-        </w:rPr>
         <w:tab/>
       </w:r>
       <w:r>
@@ -5685,43 +6583,28 @@
         <w:t>Editar ou cadastrar funcionários e gerentes</w:t>
       </w:r>
       <w:r>
-        <w:rPr>
-          <w:rFonts w:ascii="Arial" w:hAnsi="Arial" w:cs="Arial"/>
-          <w:b/>
-          <w:bCs/>
-          <w:sz w:val="24"/>
-          <w:szCs w:val="24"/>
-        </w:rPr>
         <w:br/>
+      </w:r>
+      <w:r>
+        <w:rPr>
+          <w:rFonts w:ascii="Arial" w:hAnsi="Arial" w:cs="Arial"/>
+          <w:b w:val="1"/>
+          <w:bCs w:val="1"/>
+          <w:sz w:val="24"/>
+          <w:szCs w:val="24"/>
+        </w:rPr>
         <w:t>PARA</w:t>
       </w:r>
       <w:r>
-        <w:rPr>
-          <w:rFonts w:ascii="Arial" w:hAnsi="Arial" w:cs="Arial"/>
-          <w:b/>
-          <w:bCs/>
-          <w:sz w:val="24"/>
-          <w:szCs w:val="24"/>
-        </w:rPr>
         <w:tab/>
       </w:r>
       <w:r>
         <w:rPr>
           <w:rFonts w:ascii="Arial" w:hAnsi="Arial" w:cs="Arial"/>
-          <w:b/>
-          <w:bCs/>
-          <w:sz w:val="24"/>
-          <w:szCs w:val="24"/>
-        </w:rPr>
-        <w:tab/>
-      </w:r>
-      <w:r>
-        <w:rPr>
-          <w:rFonts w:ascii="Arial" w:hAnsi="Arial" w:cs="Arial"/>
-          <w:sz w:val="24"/>
-          <w:szCs w:val="24"/>
-        </w:rPr>
-        <w:t>Mante</w:t>
+          <w:sz w:val="24"/>
+          <w:szCs w:val="24"/>
+        </w:rPr>
+        <w:t xml:space="preserve">     Mante</w:t>
       </w:r>
       <w:r>
         <w:rPr>
@@ -5893,8 +6776,8 @@
       <w:r>
         <w:rPr>
           <w:rFonts w:ascii="Arial" w:hAnsi="Arial" w:cs="Arial"/>
-          <w:b/>
-          <w:bCs/>
+          <w:b w:val="1"/>
+          <w:bCs w:val="1"/>
           <w:sz w:val="24"/>
           <w:szCs w:val="24"/>
         </w:rPr>
@@ -5921,7 +6804,23 @@
           <w:sz w:val="24"/>
           <w:szCs w:val="24"/>
         </w:rPr>
-        <w:t>Não deve salvar sem todos os dados preenchidos</w:t>
+        <w:t xml:space="preserve">Deve estar preenchido com os dados do </w:t>
+      </w:r>
+      <w:r>
+        <w:rPr>
+          <w:rFonts w:ascii="Arial" w:hAnsi="Arial" w:cs="Arial"/>
+          <w:sz w:val="24"/>
+          <w:szCs w:val="24"/>
+        </w:rPr>
+        <w:t>funcionário</w:t>
+      </w:r>
+      <w:r>
+        <w:rPr>
+          <w:rFonts w:ascii="Arial" w:hAnsi="Arial" w:cs="Arial"/>
+          <w:sz w:val="24"/>
+          <w:szCs w:val="24"/>
+        </w:rPr>
+        <w:t xml:space="preserve"> selecionado</w:t>
       </w:r>
     </w:p>
     <w:p>
@@ -5944,7 +6843,7 @@
           <w:sz w:val="24"/>
           <w:szCs w:val="24"/>
         </w:rPr>
-        <w:t>Não deve prosseguir com CPF inconsistente</w:t>
+        <w:t>Não deve salvar sem todos os dados preenchidos</w:t>
       </w:r>
     </w:p>
     <w:p>
@@ -5967,7 +6866,7 @@
           <w:sz w:val="24"/>
           <w:szCs w:val="24"/>
         </w:rPr>
-        <w:t>Não deve prosseguir com e-mail inconsistente</w:t>
+        <w:t>Não deve prosseguir com CPF inconsistente</w:t>
       </w:r>
     </w:p>
     <w:p>
@@ -5990,7 +6889,7 @@
           <w:sz w:val="24"/>
           <w:szCs w:val="24"/>
         </w:rPr>
-        <w:t>Não deve prosseguir com telefone inconsistente</w:t>
+        <w:t>Não deve prosseguir com e-mail inconsistente</w:t>
       </w:r>
     </w:p>
     <w:p>
@@ -6013,7 +6912,7 @@
           <w:sz w:val="24"/>
           <w:szCs w:val="24"/>
         </w:rPr>
-        <w:t>Não deve prosseguir com a CEP inconsistente</w:t>
+        <w:t>Não deve prosseguir com telefone inconsistente</w:t>
       </w:r>
     </w:p>
     <w:p>
@@ -6036,31 +6935,69 @@
           <w:sz w:val="24"/>
           <w:szCs w:val="24"/>
         </w:rPr>
-        <w:t xml:space="preserve">Deve estar preenchido com os dados do </w:t>
-      </w:r>
-      <w:r>
-        <w:rPr>
-          <w:rFonts w:ascii="Arial" w:hAnsi="Arial" w:cs="Arial"/>
-          <w:sz w:val="24"/>
-          <w:szCs w:val="24"/>
-        </w:rPr>
-        <w:t>funcionário</w:t>
-      </w:r>
-      <w:r>
-        <w:rPr>
-          <w:rFonts w:ascii="Arial" w:hAnsi="Arial" w:cs="Arial"/>
-          <w:sz w:val="24"/>
-          <w:szCs w:val="24"/>
-        </w:rPr>
-        <w:t xml:space="preserve"> selecionado</w:t>
-      </w:r>
-      <w:r>
-        <w:rPr>
-          <w:rFonts w:ascii="Arial" w:hAnsi="Arial" w:cs="Arial"/>
-          <w:sz w:val="24"/>
-          <w:szCs w:val="24"/>
-        </w:rPr>
-        <w:t xml:space="preserve"> (R5)</w:t>
+        <w:t>Não deve prosseguir com a CEP inconsistente</w:t>
+      </w:r>
+    </w:p>
+    <w:p>
+      <w:pPr>
+        <w:pStyle w:val="PargrafodaLista"/>
+        <w:numPr>
+          <w:ilvl w:val="0"/>
+          <w:numId w:val="26"/>
+        </w:numPr>
+        <w:spacing w:after="0" w:line="360" w:lineRule="auto"/>
+        <w:rPr>
+          <w:rFonts w:ascii="Arial" w:hAnsi="Arial" w:cs="Arial"/>
+          <w:sz w:val="24"/>
+          <w:szCs w:val="24"/>
+        </w:rPr>
+      </w:pPr>
+      <w:r>
+        <w:rPr>
+          <w:rFonts w:ascii="Arial" w:hAnsi="Arial" w:cs="Arial"/>
+          <w:sz w:val="24"/>
+          <w:szCs w:val="24"/>
+        </w:rPr>
+        <w:t xml:space="preserve">Deve salvar os </w:t>
+      </w:r>
+      <w:r>
+        <w:rPr>
+          <w:rFonts w:ascii="Arial" w:hAnsi="Arial" w:cs="Arial"/>
+          <w:sz w:val="24"/>
+          <w:szCs w:val="24"/>
+        </w:rPr>
+        <w:t>dados ao</w:t>
+      </w:r>
+      <w:r>
+        <w:rPr>
+          <w:rFonts w:ascii="Arial" w:hAnsi="Arial" w:cs="Arial"/>
+          <w:sz w:val="24"/>
+          <w:szCs w:val="24"/>
+        </w:rPr>
+        <w:t xml:space="preserve"> clicar no botão “salvar”</w:t>
+      </w:r>
+    </w:p>
+    <w:p>
+      <w:pPr>
+        <w:pStyle w:val="PargrafodaLista"/>
+        <w:numPr>
+          <w:ilvl w:val="0"/>
+          <w:numId w:val="26"/>
+        </w:numPr>
+        <w:spacing w:after="0" w:line="360" w:lineRule="auto"/>
+        <w:rPr>
+          <w:rFonts w:ascii="Arial" w:hAnsi="Arial" w:cs="Arial"/>
+          <w:sz w:val="24"/>
+          <w:szCs w:val="24"/>
+        </w:rPr>
+      </w:pPr>
+      <w:r>
+        <w:rPr>
+          <w:rFonts w:ascii="Arial" w:hAnsi="Arial" w:cs="Arial"/>
+          <w:sz w:val="24"/>
+          <w:szCs w:val="24"/>
+        </w:rPr>
+        <w:t>Deve voltar a tela anterior ao clicar no botão “voltar”</w:t>
       </w:r>
     </w:p>
     <w:p>
@@ -6145,6 +7082,13 @@
           <w:szCs w:val="24"/>
         </w:rPr>
         <w:tab/>
+      </w:r>
+      <w:r>
+        <w:rPr>
+          <w:rFonts w:ascii="Arial" w:hAnsi="Arial" w:cs="Arial"/>
+          <w:sz w:val="24"/>
+          <w:szCs w:val="24"/>
+        </w:rPr>
         <w:t xml:space="preserve">A tela “Manter </w:t>
       </w:r>
       <w:r>
@@ -6164,35 +7108,60 @@
         <w:t>” foi carregada</w:t>
       </w:r>
     </w:p>
-    <w:p>
-      <w:pPr>
-        <w:spacing w:after="0" w:line="360" w:lineRule="auto"/>
-        <w:rPr>
-          <w:rFonts w:ascii="Arial" w:hAnsi="Arial" w:cs="Arial"/>
-          <w:sz w:val="24"/>
-          <w:szCs w:val="24"/>
-        </w:rPr>
-      </w:pPr>
-    </w:p>
-    <w:p>
-      <w:pPr>
-        <w:spacing w:after="0" w:line="360" w:lineRule="auto"/>
-        <w:rPr>
-          <w:rFonts w:ascii="Arial" w:hAnsi="Arial" w:cs="Arial"/>
-          <w:sz w:val="24"/>
-          <w:szCs w:val="24"/>
-        </w:rPr>
-      </w:pPr>
-      <w:r>
-        <w:rPr>
-          <w:rFonts w:ascii="Arial" w:hAnsi="Arial" w:cs="Arial"/>
-          <w:sz w:val="24"/>
-          <w:szCs w:val="24"/>
-        </w:rPr>
-        <w:t>1) Não deve salvar sem todos os dados preenchidos</w:t>
-      </w:r>
-    </w:p>
-    <w:p>
+    <w:p w14:noSpellErr="1">
+      <w:pPr>
+        <w:pStyle w:val="Normal"/>
+        <w:spacing w:after="0" w:line="360" w:lineRule="auto"/>
+        <w:rPr>
+          <w:rFonts w:ascii="Arial" w:hAnsi="Arial" w:cs="Arial"/>
+          <w:sz w:val="24"/>
+          <w:szCs w:val="24"/>
+        </w:rPr>
+      </w:pPr>
+    </w:p>
+    <w:p>
+      <w:pPr>
+        <w:spacing w:after="0" w:line="360" w:lineRule="auto"/>
+        <w:rPr>
+          <w:rFonts w:ascii="Arial" w:hAnsi="Arial" w:cs="Arial"/>
+          <w:sz w:val="24"/>
+          <w:szCs w:val="24"/>
+        </w:rPr>
+      </w:pPr>
+      <w:r>
+        <w:rPr>
+          <w:rFonts w:ascii="Arial" w:hAnsi="Arial" w:cs="Arial"/>
+          <w:sz w:val="24"/>
+          <w:szCs w:val="24"/>
+        </w:rPr>
+        <w:t xml:space="preserve">1) Deve estar preenchido com os dados do </w:t>
+      </w:r>
+      <w:r>
+        <w:rPr>
+          <w:rFonts w:ascii="Arial" w:hAnsi="Arial" w:cs="Arial"/>
+          <w:sz w:val="24"/>
+          <w:szCs w:val="24"/>
+        </w:rPr>
+        <w:t>funcionário</w:t>
+      </w:r>
+      <w:r>
+        <w:rPr>
+          <w:rFonts w:ascii="Arial" w:hAnsi="Arial" w:cs="Arial"/>
+          <w:sz w:val="24"/>
+          <w:szCs w:val="24"/>
+        </w:rPr>
+        <w:t xml:space="preserve"> selecionado</w:t>
+      </w:r>
+      <w:r>
+        <w:rPr>
+          <w:rFonts w:ascii="Arial" w:hAnsi="Arial" w:cs="Arial"/>
+          <w:sz w:val="24"/>
+          <w:szCs w:val="24"/>
+        </w:rPr>
+        <w:t xml:space="preserve"> (R5)</w:t>
+      </w:r>
+    </w:p>
+    <w:p w14:noSpellErr="1">
       <w:pPr>
         <w:spacing w:after="0" w:line="360" w:lineRule="auto"/>
         <w:rPr>
@@ -6210,12 +7179,169 @@
         <w:t>DADO QUE</w:t>
       </w:r>
       <w:r>
-        <w:rPr>
-          <w:rFonts w:ascii="Arial" w:hAnsi="Arial" w:cs="Arial"/>
-          <w:sz w:val="24"/>
-          <w:szCs w:val="24"/>
-        </w:rPr>
         <w:tab/>
+      </w:r>
+      <w:r>
+        <w:rPr>
+          <w:rFonts w:ascii="Arial" w:hAnsi="Arial" w:cs="Arial"/>
+          <w:sz w:val="24"/>
+          <w:szCs w:val="24"/>
+        </w:rPr>
+        <w:t>O usuário clicou em “editar” (R5)</w:t>
+      </w:r>
+    </w:p>
+    <w:p w14:noSpellErr="1">
+      <w:pPr>
+        <w:spacing w:after="0" w:line="360" w:lineRule="auto"/>
+        <w:rPr>
+          <w:rFonts w:ascii="Arial" w:hAnsi="Arial" w:cs="Arial"/>
+          <w:sz w:val="24"/>
+          <w:szCs w:val="24"/>
+        </w:rPr>
+      </w:pPr>
+      <w:r>
+        <w:rPr>
+          <w:rFonts w:ascii="Arial" w:hAnsi="Arial" w:cs="Arial"/>
+          <w:sz w:val="24"/>
+          <w:szCs w:val="24"/>
+        </w:rPr>
+        <w:t>QUANDO</w:t>
+      </w:r>
+      <w:r>
+        <w:tab/>
+      </w:r>
+      <w:r>
+        <w:rPr>
+          <w:rFonts w:ascii="Arial" w:hAnsi="Arial" w:cs="Arial"/>
+          <w:sz w:val="24"/>
+          <w:szCs w:val="24"/>
+        </w:rPr>
+        <w:t xml:space="preserve">Carregar a tela “Manter </w:t>
+      </w:r>
+      <w:r>
+        <w:rPr>
+          <w:rFonts w:ascii="Arial" w:hAnsi="Arial" w:cs="Arial"/>
+          <w:sz w:val="24"/>
+          <w:szCs w:val="24"/>
+        </w:rPr>
+        <w:t>funcionário</w:t>
+      </w:r>
+      <w:r>
+        <w:rPr>
+          <w:rFonts w:ascii="Arial" w:hAnsi="Arial" w:cs="Arial"/>
+          <w:sz w:val="24"/>
+          <w:szCs w:val="24"/>
+        </w:rPr>
+        <w:t>”</w:t>
+      </w:r>
+    </w:p>
+    <w:p w14:noSpellErr="1">
+      <w:pPr>
+        <w:spacing w:after="0" w:line="360" w:lineRule="auto"/>
+        <w:ind w:left="1410" w:hanging="1410"/>
+        <w:rPr>
+          <w:rFonts w:ascii="Arial" w:hAnsi="Arial" w:cs="Arial"/>
+          <w:sz w:val="24"/>
+          <w:szCs w:val="24"/>
+        </w:rPr>
+      </w:pPr>
+      <w:r>
+        <w:rPr>
+          <w:rFonts w:ascii="Arial" w:hAnsi="Arial" w:cs="Arial"/>
+          <w:sz w:val="24"/>
+          <w:szCs w:val="24"/>
+        </w:rPr>
+        <w:t>ENTAO</w:t>
+      </w:r>
+      <w:r>
+        <w:tab/>
+      </w:r>
+      <w:r>
+        <w:rPr>
+          <w:rFonts w:ascii="Arial" w:hAnsi="Arial" w:cs="Arial"/>
+          <w:sz w:val="24"/>
+          <w:szCs w:val="24"/>
+        </w:rPr>
+        <w:t xml:space="preserve">O sistema preenche os campos de acordo com os dados do </w:t>
+      </w:r>
+      <w:r>
+        <w:rPr>
+          <w:rFonts w:ascii="Arial" w:hAnsi="Arial" w:cs="Arial"/>
+          <w:sz w:val="24"/>
+          <w:szCs w:val="24"/>
+        </w:rPr>
+        <w:t>funcionário</w:t>
+      </w:r>
+      <w:r>
+        <w:rPr>
+          <w:rFonts w:ascii="Arial" w:hAnsi="Arial" w:cs="Arial"/>
+          <w:sz w:val="24"/>
+          <w:szCs w:val="24"/>
+        </w:rPr>
+        <w:t xml:space="preserve"> selecionado (R5)</w:t>
+      </w:r>
+    </w:p>
+    <w:p>
+      <w:pPr>
+        <w:pStyle w:val="Normal"/>
+        <w:spacing w:after="0" w:line="360" w:lineRule="auto"/>
+        <w:rPr>
+          <w:rFonts w:ascii="Arial" w:hAnsi="Arial" w:cs="Arial"/>
+          <w:sz w:val="24"/>
+          <w:szCs w:val="24"/>
+        </w:rPr>
+      </w:pPr>
+    </w:p>
+    <w:p>
+      <w:pPr>
+        <w:pStyle w:val="Normal"/>
+        <w:spacing w:after="0" w:line="360" w:lineRule="auto"/>
+        <w:rPr>
+          <w:rFonts w:ascii="Arial" w:hAnsi="Arial" w:cs="Arial"/>
+          <w:sz w:val="24"/>
+          <w:szCs w:val="24"/>
+        </w:rPr>
+      </w:pPr>
+      <w:r>
+        <w:rPr>
+          <w:rFonts w:ascii="Arial" w:hAnsi="Arial" w:cs="Arial"/>
+          <w:sz w:val="24"/>
+          <w:szCs w:val="24"/>
+        </w:rPr>
+        <w:t>2) Não deve salvar sem todos os dados preenchidos</w:t>
+      </w:r>
+    </w:p>
+    <w:p>
+      <w:pPr>
+        <w:spacing w:after="0" w:line="360" w:lineRule="auto"/>
+        <w:rPr>
+          <w:rFonts w:ascii="Arial" w:hAnsi="Arial" w:cs="Arial"/>
+          <w:sz w:val="24"/>
+          <w:szCs w:val="24"/>
+        </w:rPr>
+      </w:pPr>
+      <w:r>
+        <w:rPr>
+          <w:rFonts w:ascii="Arial" w:hAnsi="Arial" w:cs="Arial"/>
+          <w:sz w:val="24"/>
+          <w:szCs w:val="24"/>
+        </w:rPr>
+        <w:t>DADO QUE</w:t>
+      </w:r>
+      <w:r>
+        <w:rPr>
+          <w:rFonts w:ascii="Arial" w:hAnsi="Arial" w:cs="Arial"/>
+          <w:sz w:val="24"/>
+          <w:szCs w:val="24"/>
+        </w:rPr>
+        <w:tab/>
+      </w:r>
+      <w:r>
+        <w:rPr>
+          <w:rFonts w:ascii="Arial" w:hAnsi="Arial" w:cs="Arial"/>
+          <w:sz w:val="24"/>
+          <w:szCs w:val="24"/>
+        </w:rPr>
         <w:t>Algum campo ficou em branco</w:t>
       </w:r>
     </w:p>
@@ -6243,6 +7369,13 @@
           <w:szCs w:val="24"/>
         </w:rPr>
         <w:tab/>
+      </w:r>
+      <w:r>
+        <w:rPr>
+          <w:rFonts w:ascii="Arial" w:hAnsi="Arial" w:cs="Arial"/>
+          <w:sz w:val="24"/>
+          <w:szCs w:val="24"/>
+        </w:rPr>
         <w:t>O usuário clicar em “salvar”</w:t>
       </w:r>
     </w:p>
@@ -6271,6 +7404,13 @@
           <w:szCs w:val="24"/>
         </w:rPr>
         <w:tab/>
+      </w:r>
+      <w:r>
+        <w:rPr>
+          <w:rFonts w:ascii="Arial" w:hAnsi="Arial" w:cs="Arial"/>
+          <w:sz w:val="24"/>
+          <w:szCs w:val="24"/>
+        </w:rPr>
         <w:t>O sistema emite a mensagem: “Todos os campos devem ser preenchidos”</w:t>
       </w:r>
     </w:p>
@@ -6300,8 +7440,7 @@
           <w:sz w:val="24"/>
           <w:szCs w:val="24"/>
         </w:rPr>
-        <w:lastRenderedPageBreak/>
-        <w:t>2) Não deve prosseguir com CPF inconsistente</w:t>
+        <w:t>3) Não deve prosseguir com CPF inconsistente</w:t>
       </w:r>
     </w:p>
     <w:p>
@@ -6328,6 +7467,13 @@
           <w:szCs w:val="24"/>
         </w:rPr>
         <w:tab/>
+      </w:r>
+      <w:r>
+        <w:rPr>
+          <w:rFonts w:ascii="Arial" w:hAnsi="Arial" w:cs="Arial"/>
+          <w:sz w:val="24"/>
+          <w:szCs w:val="24"/>
+        </w:rPr>
         <w:t>O usuário preencheu o campo com CPF inconsistente (R1)</w:t>
       </w:r>
     </w:p>
@@ -6355,6 +7501,13 @@
           <w:szCs w:val="24"/>
         </w:rPr>
         <w:tab/>
+      </w:r>
+      <w:r>
+        <w:rPr>
+          <w:rFonts w:ascii="Arial" w:hAnsi="Arial" w:cs="Arial"/>
+          <w:sz w:val="24"/>
+          <w:szCs w:val="24"/>
+        </w:rPr>
         <w:t>O campo sair de foco</w:t>
       </w:r>
     </w:p>
@@ -6382,6 +7535,13 @@
           <w:szCs w:val="24"/>
         </w:rPr>
         <w:tab/>
+      </w:r>
+      <w:r>
+        <w:rPr>
+          <w:rFonts w:ascii="Arial" w:hAnsi="Arial" w:cs="Arial"/>
+          <w:sz w:val="24"/>
+          <w:szCs w:val="24"/>
+        </w:rPr>
         <w:t>O sistema emite a mensagem</w:t>
       </w:r>
       <w:r>
@@ -6426,7 +7586,7 @@
           <w:sz w:val="24"/>
           <w:szCs w:val="24"/>
         </w:rPr>
-        <w:t>3) Não deve prosseguir com e-mail inconsistente</w:t>
+        <w:t>4) Não deve prosseguir com e-mail inconsistente</w:t>
       </w:r>
     </w:p>
     <w:p>
@@ -6453,6 +7613,13 @@
           <w:szCs w:val="24"/>
         </w:rPr>
         <w:tab/>
+      </w:r>
+      <w:r>
+        <w:rPr>
+          <w:rFonts w:ascii="Arial" w:hAnsi="Arial" w:cs="Arial"/>
+          <w:sz w:val="24"/>
+          <w:szCs w:val="24"/>
+        </w:rPr>
         <w:t>O usuário preencheu o campo com e-mail inconsistente (R2)</w:t>
       </w:r>
     </w:p>
@@ -6480,6 +7647,13 @@
           <w:szCs w:val="24"/>
         </w:rPr>
         <w:tab/>
+      </w:r>
+      <w:r>
+        <w:rPr>
+          <w:rFonts w:ascii="Arial" w:hAnsi="Arial" w:cs="Arial"/>
+          <w:sz w:val="24"/>
+          <w:szCs w:val="24"/>
+        </w:rPr>
         <w:t>O campo sair de foco</w:t>
       </w:r>
     </w:p>
@@ -6507,6 +7681,13 @@
           <w:szCs w:val="24"/>
         </w:rPr>
         <w:tab/>
+      </w:r>
+      <w:r>
+        <w:rPr>
+          <w:rFonts w:ascii="Arial" w:hAnsi="Arial" w:cs="Arial"/>
+          <w:sz w:val="24"/>
+          <w:szCs w:val="24"/>
+        </w:rPr>
         <w:t>O sistema emite a mensagem conforme (R2)</w:t>
       </w:r>
     </w:p>
@@ -6536,7 +7717,7 @@
           <w:sz w:val="24"/>
           <w:szCs w:val="24"/>
         </w:rPr>
-        <w:t>4) Não deve prosseguir com telefone inconsistente</w:t>
+        <w:t>5) Não deve prosseguir com telefone inconsistente</w:t>
       </w:r>
     </w:p>
     <w:p>
@@ -6563,6 +7744,13 @@
           <w:szCs w:val="24"/>
         </w:rPr>
         <w:tab/>
+      </w:r>
+      <w:r>
+        <w:rPr>
+          <w:rFonts w:ascii="Arial" w:hAnsi="Arial" w:cs="Arial"/>
+          <w:sz w:val="24"/>
+          <w:szCs w:val="24"/>
+        </w:rPr>
         <w:t>O usuário preencheu o campo com telefone inconsistente (R3)</w:t>
       </w:r>
     </w:p>
@@ -6590,6 +7778,13 @@
           <w:szCs w:val="24"/>
         </w:rPr>
         <w:tab/>
+      </w:r>
+      <w:r>
+        <w:rPr>
+          <w:rFonts w:ascii="Arial" w:hAnsi="Arial" w:cs="Arial"/>
+          <w:sz w:val="24"/>
+          <w:szCs w:val="24"/>
+        </w:rPr>
         <w:t>O campo sair de foco</w:t>
       </w:r>
     </w:p>
@@ -6617,6 +7812,13 @@
           <w:szCs w:val="24"/>
         </w:rPr>
         <w:tab/>
+      </w:r>
+      <w:r>
+        <w:rPr>
+          <w:rFonts w:ascii="Arial" w:hAnsi="Arial" w:cs="Arial"/>
+          <w:sz w:val="24"/>
+          <w:szCs w:val="24"/>
+        </w:rPr>
         <w:t>O sistema emite a mensagem</w:t>
       </w:r>
       <w:r>
@@ -6661,7 +7863,7 @@
           <w:sz w:val="24"/>
           <w:szCs w:val="24"/>
         </w:rPr>
-        <w:t xml:space="preserve">5) Não deve prosseguir com a </w:t>
+        <w:t xml:space="preserve">6) Não deve prosseguir com a </w:t>
       </w:r>
       <w:r>
         <w:rPr>
@@ -6704,6 +7906,13 @@
           <w:szCs w:val="24"/>
         </w:rPr>
         <w:tab/>
+      </w:r>
+      <w:r>
+        <w:rPr>
+          <w:rFonts w:ascii="Arial" w:hAnsi="Arial" w:cs="Arial"/>
+          <w:sz w:val="24"/>
+          <w:szCs w:val="24"/>
+        </w:rPr>
         <w:t>O usuário preencheu o campo com senha inconsistente (R4)</w:t>
       </w:r>
     </w:p>
@@ -6731,6 +7940,13 @@
           <w:szCs w:val="24"/>
         </w:rPr>
         <w:tab/>
+      </w:r>
+      <w:r>
+        <w:rPr>
+          <w:rFonts w:ascii="Arial" w:hAnsi="Arial" w:cs="Arial"/>
+          <w:sz w:val="24"/>
+          <w:szCs w:val="24"/>
+        </w:rPr>
         <w:t>O campo sair de foco</w:t>
       </w:r>
     </w:p>
@@ -6752,12 +7968,14 @@
         <w:t>ENTAO</w:t>
       </w:r>
       <w:r>
-        <w:rPr>
-          <w:rFonts w:ascii="Arial" w:hAnsi="Arial" w:cs="Arial"/>
-          <w:sz w:val="24"/>
-          <w:szCs w:val="24"/>
-        </w:rPr>
         <w:tab/>
+      </w:r>
+      <w:r>
+        <w:rPr>
+          <w:rFonts w:ascii="Arial" w:hAnsi="Arial" w:cs="Arial"/>
+          <w:sz w:val="24"/>
+          <w:szCs w:val="24"/>
+        </w:rPr>
         <w:t>O sistema emite a mensagem</w:t>
       </w:r>
       <w:r>
@@ -6779,59 +7997,67 @@
     </w:p>
     <w:p>
       <w:pPr>
-        <w:spacing w:after="0" w:line="360" w:lineRule="auto"/>
-        <w:rPr>
-          <w:rFonts w:ascii="Arial" w:hAnsi="Arial" w:cs="Arial"/>
-          <w:sz w:val="24"/>
-          <w:szCs w:val="24"/>
-        </w:rPr>
-      </w:pPr>
-    </w:p>
-    <w:p>
-      <w:pPr>
-        <w:spacing w:after="0" w:line="360" w:lineRule="auto"/>
-        <w:rPr>
-          <w:rFonts w:ascii="Arial" w:hAnsi="Arial" w:cs="Arial"/>
-          <w:sz w:val="24"/>
-          <w:szCs w:val="24"/>
-        </w:rPr>
-      </w:pPr>
-      <w:r>
-        <w:rPr>
-          <w:rFonts w:ascii="Arial" w:hAnsi="Arial" w:cs="Arial"/>
-          <w:sz w:val="24"/>
-          <w:szCs w:val="24"/>
-        </w:rPr>
-        <w:t xml:space="preserve">6) Deve estar preenchido com os dados do </w:t>
-      </w:r>
-      <w:r>
-        <w:rPr>
-          <w:rFonts w:ascii="Arial" w:hAnsi="Arial" w:cs="Arial"/>
-          <w:sz w:val="24"/>
-          <w:szCs w:val="24"/>
-        </w:rPr>
-        <w:t>funcionário</w:t>
-      </w:r>
-      <w:r>
-        <w:rPr>
-          <w:rFonts w:ascii="Arial" w:hAnsi="Arial" w:cs="Arial"/>
-          <w:sz w:val="24"/>
-          <w:szCs w:val="24"/>
-        </w:rPr>
-        <w:t xml:space="preserve"> selecionado</w:t>
-      </w:r>
-      <w:r>
-        <w:rPr>
-          <w:rFonts w:ascii="Arial" w:hAnsi="Arial" w:cs="Arial"/>
-          <w:sz w:val="24"/>
-          <w:szCs w:val="24"/>
-        </w:rPr>
-        <w:t xml:space="preserve"> (R5)</w:t>
-      </w:r>
-    </w:p>
-    <w:p>
-      <w:pPr>
-        <w:spacing w:after="0" w:line="360" w:lineRule="auto"/>
+        <w:pStyle w:val="Normal"/>
+        <w:spacing w:after="0" w:line="360" w:lineRule="auto"/>
+        <w:ind w:left="1410" w:hanging="1410"/>
+        <w:rPr>
+          <w:rFonts w:ascii="Arial" w:hAnsi="Arial" w:cs="Arial"/>
+          <w:sz w:val="24"/>
+          <w:szCs w:val="24"/>
+        </w:rPr>
+      </w:pPr>
+    </w:p>
+    <w:p>
+      <w:pPr>
+        <w:pStyle w:val="Normal"/>
+        <w:spacing w:after="0" w:line="360" w:lineRule="auto"/>
+        <w:ind w:left="0"/>
+        <w:rPr>
+          <w:rFonts w:ascii="Arial" w:hAnsi="Arial" w:cs="Arial"/>
+          <w:sz w:val="24"/>
+          <w:szCs w:val="24"/>
+        </w:rPr>
+      </w:pPr>
+      <w:r>
+        <w:rPr>
+          <w:rFonts w:ascii="Arial" w:hAnsi="Arial" w:cs="Arial"/>
+          <w:sz w:val="24"/>
+          <w:szCs w:val="24"/>
+        </w:rPr>
+        <w:t xml:space="preserve">7) </w:t>
+      </w:r>
+      <w:r>
+        <w:rPr>
+          <w:rFonts w:ascii="Arial" w:hAnsi="Arial" w:cs="Arial"/>
+          <w:sz w:val="24"/>
+          <w:szCs w:val="24"/>
+        </w:rPr>
+        <w:t xml:space="preserve">Deve salvar os </w:t>
+      </w:r>
+      <w:r>
+        <w:rPr>
+          <w:rFonts w:ascii="Arial" w:hAnsi="Arial" w:cs="Arial"/>
+          <w:sz w:val="24"/>
+          <w:szCs w:val="24"/>
+        </w:rPr>
+        <w:t>dados ao</w:t>
+      </w:r>
+      <w:r>
+        <w:rPr>
+          <w:rFonts w:ascii="Arial" w:hAnsi="Arial" w:cs="Arial"/>
+          <w:sz w:val="24"/>
+          <w:szCs w:val="24"/>
+        </w:rPr>
+        <w:t xml:space="preserve"> clicar no botão “salvar”</w:t>
+      </w:r>
+    </w:p>
+    <w:p>
+      <w:pPr>
+        <w:pStyle w:val="Normal"/>
+        <w:bidi w:val="0"/>
+        <w:spacing w:before="0" w:beforeAutospacing="off" w:after="0" w:afterAutospacing="off" w:line="360" w:lineRule="auto"/>
+        <w:ind w:left="0" w:right="0"/>
+        <w:jc w:val="left"/>
         <w:rPr>
           <w:rFonts w:ascii="Arial" w:hAnsi="Arial" w:cs="Arial"/>
           <w:sz w:val="24"/>
@@ -6847,13 +8073,15 @@
         <w:t>DADO QUE</w:t>
       </w:r>
       <w:r>
-        <w:rPr>
-          <w:rFonts w:ascii="Arial" w:hAnsi="Arial" w:cs="Arial"/>
-          <w:sz w:val="24"/>
-          <w:szCs w:val="24"/>
-        </w:rPr>
         <w:tab/>
-        <w:t>O usuário clicou em “editar” (R5)</w:t>
+      </w:r>
+      <w:r>
+        <w:rPr>
+          <w:rFonts w:ascii="Arial" w:hAnsi="Arial" w:cs="Arial"/>
+          <w:sz w:val="24"/>
+          <w:szCs w:val="24"/>
+        </w:rPr>
+        <w:t>Todos os campos foram devidamente preenchidos</w:t>
       </w:r>
     </w:p>
     <w:p>
@@ -6874,29 +8102,15 @@
         <w:t>QUANDO</w:t>
       </w:r>
       <w:r>
-        <w:rPr>
-          <w:rFonts w:ascii="Arial" w:hAnsi="Arial" w:cs="Arial"/>
-          <w:sz w:val="24"/>
-          <w:szCs w:val="24"/>
-        </w:rPr>
         <w:tab/>
-        <w:t xml:space="preserve">Carregar a tela “Manter </w:t>
-      </w:r>
-      <w:r>
-        <w:rPr>
-          <w:rFonts w:ascii="Arial" w:hAnsi="Arial" w:cs="Arial"/>
-          <w:sz w:val="24"/>
-          <w:szCs w:val="24"/>
-        </w:rPr>
-        <w:t>funcionário</w:t>
-      </w:r>
-      <w:r>
-        <w:rPr>
-          <w:rFonts w:ascii="Arial" w:hAnsi="Arial" w:cs="Arial"/>
-          <w:sz w:val="24"/>
-          <w:szCs w:val="24"/>
-        </w:rPr>
-        <w:t>”</w:t>
+      </w:r>
+      <w:r>
+        <w:rPr>
+          <w:rFonts w:ascii="Arial" w:hAnsi="Arial" w:cs="Arial"/>
+          <w:sz w:val="24"/>
+          <w:szCs w:val="24"/>
+        </w:rPr>
+        <w:t>O botão “salvar” for clicado</w:t>
       </w:r>
     </w:p>
     <w:p>
@@ -6918,29 +8132,115 @@
         <w:t>ENTAO</w:t>
       </w:r>
       <w:r>
-        <w:rPr>
-          <w:rFonts w:ascii="Arial" w:hAnsi="Arial" w:cs="Arial"/>
-          <w:sz w:val="24"/>
-          <w:szCs w:val="24"/>
-        </w:rPr>
         <w:tab/>
-        <w:t xml:space="preserve">O sistema preenche os campos de acordo com os dados do </w:t>
-      </w:r>
-      <w:r>
-        <w:rPr>
-          <w:rFonts w:ascii="Arial" w:hAnsi="Arial" w:cs="Arial"/>
-          <w:sz w:val="24"/>
-          <w:szCs w:val="24"/>
-        </w:rPr>
-        <w:t>funcionário</w:t>
-      </w:r>
-      <w:r>
-        <w:rPr>
-          <w:rFonts w:ascii="Arial" w:hAnsi="Arial" w:cs="Arial"/>
-          <w:sz w:val="24"/>
-          <w:szCs w:val="24"/>
-        </w:rPr>
-        <w:t xml:space="preserve"> selecionado (R5)</w:t>
+      </w:r>
+      <w:r>
+        <w:rPr>
+          <w:rFonts w:ascii="Arial" w:hAnsi="Arial" w:cs="Arial"/>
+          <w:sz w:val="24"/>
+          <w:szCs w:val="24"/>
+        </w:rPr>
+        <w:t>O sistema salva os dados no banco de dados (R6)</w:t>
+      </w:r>
+    </w:p>
+    <w:p>
+      <w:pPr>
+        <w:pStyle w:val="Normal"/>
+        <w:spacing w:after="0" w:line="360" w:lineRule="auto"/>
+        <w:rPr>
+          <w:rFonts w:ascii="Arial" w:hAnsi="Arial" w:cs="Arial"/>
+          <w:sz w:val="24"/>
+          <w:szCs w:val="24"/>
+        </w:rPr>
+      </w:pPr>
+    </w:p>
+    <w:p>
+      <w:pPr>
+        <w:pStyle w:val="Normal"/>
+        <w:spacing w:after="0" w:line="360" w:lineRule="auto"/>
+        <w:ind w:left="0"/>
+        <w:rPr>
+          <w:rFonts w:ascii="Arial" w:hAnsi="Arial" w:cs="Arial"/>
+          <w:sz w:val="24"/>
+          <w:szCs w:val="24"/>
+        </w:rPr>
+      </w:pPr>
+      <w:r>
+        <w:rPr>
+          <w:rFonts w:ascii="Arial" w:hAnsi="Arial" w:cs="Arial"/>
+          <w:sz w:val="24"/>
+          <w:szCs w:val="24"/>
+        </w:rPr>
+        <w:t xml:space="preserve">8) </w:t>
+      </w:r>
+      <w:r>
+        <w:rPr>
+          <w:rFonts w:ascii="Arial" w:hAnsi="Arial" w:cs="Arial"/>
+          <w:sz w:val="24"/>
+          <w:szCs w:val="24"/>
+        </w:rPr>
+        <w:t>Deve voltar a tela anterior ao clicar no botão “voltar”</w:t>
+      </w:r>
+    </w:p>
+    <w:p>
+      <w:pPr>
+        <w:pStyle w:val="Normal"/>
+        <w:spacing w:after="0" w:line="360" w:lineRule="auto"/>
+        <w:ind w:left="0"/>
+        <w:rPr>
+          <w:rFonts w:ascii="Arial" w:hAnsi="Arial" w:cs="Arial"/>
+          <w:sz w:val="24"/>
+          <w:szCs w:val="24"/>
+        </w:rPr>
+      </w:pPr>
+      <w:r>
+        <w:rPr>
+          <w:rFonts w:ascii="Arial" w:hAnsi="Arial" w:cs="Arial"/>
+          <w:sz w:val="24"/>
+          <w:szCs w:val="24"/>
+        </w:rPr>
+        <w:t>QUANDO</w:t>
+      </w:r>
+      <w:r>
+        <w:tab/>
+      </w:r>
+      <w:r>
+        <w:rPr>
+          <w:rFonts w:ascii="Arial" w:hAnsi="Arial" w:cs="Arial"/>
+          <w:sz w:val="24"/>
+          <w:szCs w:val="24"/>
+        </w:rPr>
+        <w:t>O botão “voltar” for clicado</w:t>
+      </w:r>
+    </w:p>
+    <w:p>
+      <w:pPr>
+        <w:spacing w:after="0" w:line="360" w:lineRule="auto"/>
+        <w:ind w:left="1410" w:hanging="1410"/>
+        <w:rPr>
+          <w:rFonts w:ascii="Arial" w:hAnsi="Arial" w:cs="Arial"/>
+          <w:sz w:val="24"/>
+          <w:szCs w:val="24"/>
+        </w:rPr>
+      </w:pPr>
+      <w:r>
+        <w:rPr>
+          <w:rFonts w:ascii="Arial" w:hAnsi="Arial" w:cs="Arial"/>
+          <w:sz w:val="24"/>
+          <w:szCs w:val="24"/>
+        </w:rPr>
+        <w:t>ENTAO</w:t>
+      </w:r>
+      <w:r>
+        <w:tab/>
+      </w:r>
+      <w:r>
+        <w:rPr>
+          <w:rFonts w:ascii="Arial" w:hAnsi="Arial" w:cs="Arial"/>
+          <w:sz w:val="24"/>
+          <w:szCs w:val="24"/>
+        </w:rPr>
+        <w:t>O sistema retorna a tela anterior, sem salvar</w:t>
       </w:r>
     </w:p>
     <w:p>
@@ -6961,7 +8261,8 @@
       </w:pPr>
       <w:r>
         <w:rPr>
-          <w:b/>
+          <w:b w:val="1"/>
+          <w:bCs w:val="1"/>
           <w:sz w:val="24"/>
           <w:szCs w:val="24"/>
         </w:rPr>
@@ -6970,6 +8271,7 @@
     </w:p>
     <w:p>
       <w:pPr>
+        <w:spacing w:before="240"/>
         <w:rPr>
           <w:rFonts w:ascii="Arial" w:hAnsi="Arial" w:cs="Arial"/>
           <w:sz w:val="24"/>
@@ -6984,7 +8286,44 @@
           <w:szCs w:val="24"/>
           <w:lang w:eastAsia="pt-BR"/>
         </w:rPr>
-        <w:t>R1 - Consistência do CPF:</w:t>
+        <w:t xml:space="preserve">R1 – Usado quando for clicado o botão “editar”, de acordo com a HU – Listar </w:t>
+      </w:r>
+      <w:r>
+        <w:rPr>
+          <w:rFonts w:ascii="Arial" w:hAnsi="Arial" w:cs="Arial"/>
+          <w:sz w:val="24"/>
+          <w:szCs w:val="24"/>
+          <w:lang w:eastAsia="pt-BR"/>
+        </w:rPr>
+        <w:t>funcionário</w:t>
+      </w:r>
+      <w:r>
+        <w:rPr>
+          <w:rFonts w:ascii="Arial" w:hAnsi="Arial" w:cs="Arial"/>
+          <w:sz w:val="24"/>
+          <w:szCs w:val="24"/>
+          <w:lang w:eastAsia="pt-BR"/>
+        </w:rPr>
+        <w:t>, critério três (3).</w:t>
+      </w:r>
+    </w:p>
+    <w:p>
+      <w:pPr>
+        <w:rPr>
+          <w:rFonts w:ascii="Arial" w:hAnsi="Arial" w:cs="Arial"/>
+          <w:sz w:val="24"/>
+          <w:szCs w:val="24"/>
+          <w:lang w:eastAsia="pt-BR"/>
+        </w:rPr>
+      </w:pPr>
+      <w:r>
+        <w:rPr>
+          <w:rFonts w:ascii="Arial" w:hAnsi="Arial" w:cs="Arial"/>
+          <w:sz w:val="24"/>
+          <w:szCs w:val="24"/>
+          <w:lang w:eastAsia="pt-BR"/>
+        </w:rPr>
+        <w:t>R2 - Consistência do CPF:</w:t>
       </w:r>
     </w:p>
     <w:tbl>
@@ -7148,7 +8487,7 @@
           <w:szCs w:val="24"/>
           <w:lang w:eastAsia="pt-BR"/>
         </w:rPr>
-        <w:t>R2 - Consistência do e-mail:</w:t>
+        <w:t>R3 - Consistência do e-mail:</w:t>
       </w:r>
     </w:p>
     <w:tbl>
@@ -7320,7 +8659,7 @@
           <w:szCs w:val="24"/>
           <w:lang w:eastAsia="pt-BR"/>
         </w:rPr>
-        <w:t>R3 - Consistência do telefone:</w:t>
+        <w:t>R4 - Consistência do telefone:</w:t>
       </w:r>
     </w:p>
     <w:tbl>
@@ -7491,7 +8830,7 @@
           <w:szCs w:val="24"/>
           <w:lang w:eastAsia="pt-BR"/>
         </w:rPr>
-        <w:t>R4 - Consistência do CEP:</w:t>
+        <w:t>R5 - Consistência do CEP:</w:t>
       </w:r>
     </w:p>
     <w:tbl>
@@ -7508,6 +8847,7 @@
         <w:tc>
           <w:tcPr>
             <w:tcW w:w="4258" w:type="dxa"/>
+            <w:tcMar/>
           </w:tcPr>
           <w:p>
             <w:pPr>
@@ -7533,8 +8873,9 @@
           <w:tcPr>
             <w:tcW w:w="4236" w:type="dxa"/>
             <w:tcBorders>
-              <w:bottom w:val="single" w:sz="4" w:space="0" w:color="auto"/>
+              <w:bottom w:val="single" w:color="auto" w:sz="4" w:space="0"/>
             </w:tcBorders>
+            <w:tcMar/>
           </w:tcPr>
           <w:p>
             <w:pPr>
@@ -7561,6 +8902,7 @@
         <w:tc>
           <w:tcPr>
             <w:tcW w:w="4258" w:type="dxa"/>
+            <w:tcMar/>
           </w:tcPr>
           <w:p>
             <w:pPr>
@@ -7606,8 +8948,9 @@
           <w:tcPr>
             <w:tcW w:w="4236" w:type="dxa"/>
             <w:tcBorders>
-              <w:bottom w:val="single" w:sz="4" w:space="0" w:color="auto"/>
+              <w:bottom w:val="single" w:color="auto" w:sz="4" w:space="0"/>
             </w:tcBorders>
+            <w:tcMar/>
           </w:tcPr>
           <w:p>
             <w:pPr>
@@ -7646,44 +8989,52 @@
     </w:tbl>
     <w:p>
       <w:pPr>
-        <w:spacing w:before="240"/>
-        <w:rPr>
-          <w:rFonts w:ascii="Arial" w:hAnsi="Arial" w:cs="Arial"/>
-          <w:sz w:val="24"/>
-          <w:szCs w:val="24"/>
-          <w:lang w:eastAsia="pt-BR"/>
-        </w:rPr>
-      </w:pPr>
-      <w:r>
-        <w:rPr>
-          <w:rFonts w:ascii="Arial" w:hAnsi="Arial" w:cs="Arial"/>
-          <w:sz w:val="24"/>
-          <w:szCs w:val="24"/>
-          <w:lang w:eastAsia="pt-BR"/>
-        </w:rPr>
-        <w:t xml:space="preserve">R5 – Usado quando for clicado o botão “editar”, de acordo com a HU – Listar </w:t>
-      </w:r>
-      <w:r>
-        <w:rPr>
-          <w:rFonts w:ascii="Arial" w:hAnsi="Arial" w:cs="Arial"/>
-          <w:sz w:val="24"/>
-          <w:szCs w:val="24"/>
-          <w:lang w:eastAsia="pt-BR"/>
-        </w:rPr>
-        <w:t>funcionário</w:t>
-      </w:r>
-      <w:r>
-        <w:rPr>
-          <w:rFonts w:ascii="Arial" w:hAnsi="Arial" w:cs="Arial"/>
-          <w:sz w:val="24"/>
-          <w:szCs w:val="24"/>
-          <w:lang w:eastAsia="pt-BR"/>
-        </w:rPr>
-        <w:t>, critério três (3).</w:t>
-      </w:r>
-    </w:p>
-    <w:p>
-      <w:pPr>
+        <w:pStyle w:val="Normal"/>
+        <w:spacing w:before="240" w:beforeAutospacing="off" w:after="0" w:line="360" w:lineRule="auto"/>
+        <w:rPr>
+          <w:rFonts w:ascii="Arial" w:hAnsi="Arial" w:cs="Arial"/>
+          <w:sz w:val="24"/>
+          <w:szCs w:val="24"/>
+        </w:rPr>
+      </w:pPr>
+      <w:r>
+        <w:rPr>
+          <w:rFonts w:ascii="Arial" w:hAnsi="Arial" w:cs="Arial"/>
+          <w:sz w:val="24"/>
+          <w:szCs w:val="24"/>
+        </w:rPr>
+        <w:t xml:space="preserve">R6 – O </w:t>
+      </w:r>
+      <w:bookmarkStart w:name="_Int_VyMJGLVb" w:id="1878435831"/>
+      <w:r>
+        <w:rPr>
+          <w:rFonts w:ascii="Arial" w:hAnsi="Arial" w:cs="Arial"/>
+          <w:sz w:val="24"/>
+          <w:szCs w:val="24"/>
+        </w:rPr>
+        <w:t>sistema salva</w:t>
+      </w:r>
+      <w:bookmarkEnd w:id="1878435831"/>
+      <w:r>
+        <w:rPr>
+          <w:rFonts w:ascii="Arial" w:hAnsi="Arial" w:cs="Arial"/>
+          <w:sz w:val="24"/>
+          <w:szCs w:val="24"/>
+        </w:rPr>
+        <w:t xml:space="preserve"> os dados </w:t>
+      </w:r>
+      <w:r>
+        <w:rPr>
+          <w:rFonts w:ascii="Arial" w:hAnsi="Arial" w:cs="Arial"/>
+          <w:sz w:val="24"/>
+          <w:szCs w:val="24"/>
+        </w:rPr>
+        <w:t>na(s) respectiva(s) tabela(s) do DB.</w:t>
+      </w:r>
+    </w:p>
+    <w:p>
+      <w:pPr>
+        <w:pStyle w:val="Normal"/>
         <w:spacing w:after="0" w:line="360" w:lineRule="auto"/>
         <w:rPr>
           <w:rFonts w:ascii="Arial" w:hAnsi="Arial" w:cs="Arial"/>
@@ -7818,31 +9169,14 @@
       <w:r>
         <w:rPr>
           <w:rFonts w:ascii="Arial" w:hAnsi="Arial" w:cs="Arial"/>
-          <w:b/>
-          <w:bCs/>
+          <w:b w:val="1"/>
+          <w:bCs w:val="1"/>
           <w:sz w:val="24"/>
           <w:szCs w:val="24"/>
         </w:rPr>
         <w:t>PARA</w:t>
       </w:r>
       <w:r>
-        <w:rPr>
-          <w:rFonts w:ascii="Arial" w:hAnsi="Arial" w:cs="Arial"/>
-          <w:b/>
-          <w:bCs/>
-          <w:sz w:val="24"/>
-          <w:szCs w:val="24"/>
-        </w:rPr>
-        <w:tab/>
-      </w:r>
-      <w:r>
-        <w:rPr>
-          <w:rFonts w:ascii="Arial" w:hAnsi="Arial" w:cs="Arial"/>
-          <w:b/>
-          <w:bCs/>
-          <w:sz w:val="24"/>
-          <w:szCs w:val="24"/>
-        </w:rPr>
         <w:tab/>
       </w:r>
       <w:r>
@@ -8261,6 +9595,13 @@
           <w:szCs w:val="24"/>
         </w:rPr>
         <w:tab/>
+      </w:r>
+      <w:r>
+        <w:rPr>
+          <w:rFonts w:ascii="Arial" w:hAnsi="Arial" w:cs="Arial"/>
+          <w:sz w:val="24"/>
+          <w:szCs w:val="24"/>
+        </w:rPr>
         <w:t>A tela listar atendimento foi acessada com o gerente logado</w:t>
       </w:r>
     </w:p>
@@ -8350,6 +9691,13 @@
           <w:szCs w:val="24"/>
         </w:rPr>
         <w:tab/>
+      </w:r>
+      <w:r>
+        <w:rPr>
+          <w:rFonts w:ascii="Arial" w:hAnsi="Arial" w:cs="Arial"/>
+          <w:sz w:val="24"/>
+          <w:szCs w:val="24"/>
+        </w:rPr>
         <w:t>A tela for apresentada</w:t>
       </w:r>
     </w:p>
@@ -8377,6 +9725,13 @@
           <w:szCs w:val="24"/>
         </w:rPr>
         <w:tab/>
+      </w:r>
+      <w:r>
+        <w:rPr>
+          <w:rFonts w:ascii="Arial" w:hAnsi="Arial" w:cs="Arial"/>
+          <w:sz w:val="24"/>
+          <w:szCs w:val="24"/>
+        </w:rPr>
         <w:t>O sistema preenche os dados dos atendimentos (R1)</w:t>
       </w:r>
     </w:p>
@@ -8440,6 +9795,13 @@
           <w:szCs w:val="24"/>
         </w:rPr>
         <w:tab/>
+      </w:r>
+      <w:r>
+        <w:rPr>
+          <w:rFonts w:ascii="Arial" w:hAnsi="Arial" w:cs="Arial"/>
+          <w:sz w:val="24"/>
+          <w:szCs w:val="24"/>
+        </w:rPr>
         <w:t>O filtro “em aberto” for selecionado</w:t>
       </w:r>
     </w:p>
@@ -8468,6 +9830,13 @@
           <w:szCs w:val="24"/>
         </w:rPr>
         <w:tab/>
+      </w:r>
+      <w:r>
+        <w:rPr>
+          <w:rFonts w:ascii="Arial" w:hAnsi="Arial" w:cs="Arial"/>
+          <w:sz w:val="24"/>
+          <w:szCs w:val="24"/>
+        </w:rPr>
         <w:t xml:space="preserve">O sistema apresenta somente os atendimentos com a </w:t>
       </w:r>
       <w:r>
@@ -8548,6 +9917,13 @@
           <w:szCs w:val="24"/>
         </w:rPr>
         <w:tab/>
+      </w:r>
+      <w:r>
+        <w:rPr>
+          <w:rFonts w:ascii="Arial" w:hAnsi="Arial" w:cs="Arial"/>
+          <w:sz w:val="24"/>
+          <w:szCs w:val="24"/>
+        </w:rPr>
         <w:t>A lista for apresentada</w:t>
       </w:r>
     </w:p>
@@ -8576,6 +9952,13 @@
           <w:szCs w:val="24"/>
         </w:rPr>
         <w:tab/>
+      </w:r>
+      <w:r>
+        <w:rPr>
+          <w:rFonts w:ascii="Arial" w:hAnsi="Arial" w:cs="Arial"/>
+          <w:sz w:val="24"/>
+          <w:szCs w:val="24"/>
+        </w:rPr>
         <w:t xml:space="preserve">O sistema </w:t>
       </w:r>
       <w:r>
@@ -8672,6 +10055,13 @@
           <w:szCs w:val="24"/>
         </w:rPr>
         <w:tab/>
+      </w:r>
+      <w:r>
+        <w:rPr>
+          <w:rFonts w:ascii="Arial" w:hAnsi="Arial" w:cs="Arial"/>
+          <w:sz w:val="24"/>
+          <w:szCs w:val="24"/>
+        </w:rPr>
         <w:t>O filtro “</w:t>
       </w:r>
       <w:r>
@@ -8716,6 +10106,13 @@
           <w:szCs w:val="24"/>
         </w:rPr>
         <w:tab/>
+      </w:r>
+      <w:r>
+        <w:rPr>
+          <w:rFonts w:ascii="Arial" w:hAnsi="Arial" w:cs="Arial"/>
+          <w:sz w:val="24"/>
+          <w:szCs w:val="24"/>
+        </w:rPr>
         <w:t xml:space="preserve">O sistema </w:t>
       </w:r>
       <w:r>
@@ -8862,6 +10259,13 @@
           <w:szCs w:val="24"/>
         </w:rPr>
         <w:tab/>
+      </w:r>
+      <w:r>
+        <w:rPr>
+          <w:rFonts w:ascii="Arial" w:hAnsi="Arial" w:cs="Arial"/>
+          <w:sz w:val="24"/>
+          <w:szCs w:val="24"/>
+        </w:rPr>
         <w:t>A lista for apresentada</w:t>
       </w:r>
     </w:p>
@@ -9127,21 +10531,14 @@
       <w:r>
         <w:rPr>
           <w:rFonts w:ascii="Arial" w:hAnsi="Arial" w:cs="Arial"/>
-          <w:b/>
-          <w:bCs/>
+          <w:b w:val="1"/>
+          <w:bCs w:val="1"/>
           <w:sz w:val="24"/>
           <w:szCs w:val="24"/>
         </w:rPr>
         <w:t>QUERO</w:t>
       </w:r>
       <w:r>
-        <w:rPr>
-          <w:rFonts w:ascii="Arial" w:hAnsi="Arial" w:cs="Arial"/>
-          <w:b/>
-          <w:bCs/>
-          <w:sz w:val="24"/>
-          <w:szCs w:val="24"/>
-        </w:rPr>
         <w:tab/>
       </w:r>
       <w:r>
@@ -9153,43 +10550,28 @@
         <w:t>Emitir relatórios</w:t>
       </w:r>
       <w:r>
-        <w:rPr>
-          <w:rFonts w:ascii="Arial" w:hAnsi="Arial" w:cs="Arial"/>
-          <w:b/>
-          <w:bCs/>
-          <w:sz w:val="24"/>
-          <w:szCs w:val="24"/>
-        </w:rPr>
         <w:br/>
+      </w:r>
+      <w:r>
+        <w:rPr>
+          <w:rFonts w:ascii="Arial" w:hAnsi="Arial" w:cs="Arial"/>
+          <w:b w:val="1"/>
+          <w:bCs w:val="1"/>
+          <w:sz w:val="24"/>
+          <w:szCs w:val="24"/>
+        </w:rPr>
         <w:t>PARA</w:t>
       </w:r>
       <w:r>
-        <w:rPr>
-          <w:rFonts w:ascii="Arial" w:hAnsi="Arial" w:cs="Arial"/>
-          <w:b/>
-          <w:bCs/>
-          <w:sz w:val="24"/>
-          <w:szCs w:val="24"/>
-        </w:rPr>
         <w:tab/>
       </w:r>
       <w:r>
         <w:rPr>
           <w:rFonts w:ascii="Arial" w:hAnsi="Arial" w:cs="Arial"/>
-          <w:b/>
-          <w:bCs/>
-          <w:sz w:val="24"/>
-          <w:szCs w:val="24"/>
-        </w:rPr>
-        <w:tab/>
-      </w:r>
-      <w:r>
-        <w:rPr>
-          <w:rFonts w:ascii="Arial" w:hAnsi="Arial" w:cs="Arial"/>
-          <w:sz w:val="24"/>
-          <w:szCs w:val="24"/>
-        </w:rPr>
-        <w:t>Auxiliar a administração na tomada de decisão</w:t>
+          <w:sz w:val="24"/>
+          <w:szCs w:val="24"/>
+        </w:rPr>
+        <w:t xml:space="preserve">   Auxiliar a administração na tomada de decisão</w:t>
       </w:r>
     </w:p>
     <w:p>
@@ -9544,6 +10926,13 @@
           <w:szCs w:val="24"/>
         </w:rPr>
         <w:tab/>
+      </w:r>
+      <w:r>
+        <w:rPr>
+          <w:rFonts w:ascii="Arial" w:hAnsi="Arial" w:cs="Arial"/>
+          <w:sz w:val="24"/>
+          <w:szCs w:val="24"/>
+        </w:rPr>
         <w:t>A tela Emitir Relatórios foi acessada</w:t>
       </w:r>
     </w:p>
@@ -9623,6 +11012,13 @@
           <w:szCs w:val="24"/>
         </w:rPr>
         <w:tab/>
+      </w:r>
+      <w:r>
+        <w:rPr>
+          <w:rFonts w:ascii="Arial" w:hAnsi="Arial" w:cs="Arial"/>
+          <w:sz w:val="24"/>
+          <w:szCs w:val="24"/>
+        </w:rPr>
         <w:t>A tela for apresentada</w:t>
       </w:r>
     </w:p>
@@ -9651,6 +11047,13 @@
           <w:szCs w:val="24"/>
         </w:rPr>
         <w:tab/>
+      </w:r>
+      <w:r>
+        <w:rPr>
+          <w:rFonts w:ascii="Arial" w:hAnsi="Arial" w:cs="Arial"/>
+          <w:sz w:val="24"/>
+          <w:szCs w:val="24"/>
+        </w:rPr>
         <w:t>O combo “Emissão de Relatórios” deve apresentar opções a serem selecionadas</w:t>
       </w:r>
     </w:p>
@@ -9715,6 +11118,13 @@
           <w:szCs w:val="24"/>
         </w:rPr>
         <w:tab/>
+      </w:r>
+      <w:r>
+        <w:rPr>
+          <w:rFonts w:ascii="Arial" w:hAnsi="Arial" w:cs="Arial"/>
+          <w:sz w:val="24"/>
+          <w:szCs w:val="24"/>
+        </w:rPr>
         <w:t>Foi selecionado a opção “Atendimentos em aberto”</w:t>
       </w:r>
     </w:p>
@@ -9742,6 +11152,13 @@
           <w:szCs w:val="24"/>
         </w:rPr>
         <w:tab/>
+      </w:r>
+      <w:r>
+        <w:rPr>
+          <w:rFonts w:ascii="Arial" w:hAnsi="Arial" w:cs="Arial"/>
+          <w:sz w:val="24"/>
+          <w:szCs w:val="24"/>
+        </w:rPr>
         <w:t>O campo sair de foco</w:t>
       </w:r>
     </w:p>
@@ -9769,6 +11186,13 @@
           <w:szCs w:val="24"/>
         </w:rPr>
         <w:tab/>
+      </w:r>
+      <w:r>
+        <w:rPr>
+          <w:rFonts w:ascii="Arial" w:hAnsi="Arial" w:cs="Arial"/>
+          <w:sz w:val="24"/>
+          <w:szCs w:val="24"/>
+        </w:rPr>
         <w:t>O sistema libera o acesso aos campos de data</w:t>
       </w:r>
     </w:p>
@@ -9832,6 +11256,13 @@
           <w:szCs w:val="24"/>
         </w:rPr>
         <w:tab/>
+      </w:r>
+      <w:r>
+        <w:rPr>
+          <w:rFonts w:ascii="Arial" w:hAnsi="Arial" w:cs="Arial"/>
+          <w:sz w:val="24"/>
+          <w:szCs w:val="24"/>
+        </w:rPr>
         <w:t>Foi selecionado a opção “</w:t>
       </w:r>
       <w:r>
@@ -9867,6 +11298,13 @@
           <w:szCs w:val="24"/>
         </w:rPr>
         <w:tab/>
+      </w:r>
+      <w:r>
+        <w:rPr>
+          <w:rFonts w:ascii="Arial" w:hAnsi="Arial" w:cs="Arial"/>
+          <w:sz w:val="24"/>
+          <w:szCs w:val="24"/>
+        </w:rPr>
         <w:t>O campo sair de foco</w:t>
       </w:r>
     </w:p>
@@ -9894,6 +11332,13 @@
           <w:szCs w:val="24"/>
         </w:rPr>
         <w:tab/>
+      </w:r>
+      <w:r>
+        <w:rPr>
+          <w:rFonts w:ascii="Arial" w:hAnsi="Arial" w:cs="Arial"/>
+          <w:sz w:val="24"/>
+          <w:szCs w:val="24"/>
+        </w:rPr>
         <w:t>O sistema libera o acesso ao campo situação</w:t>
       </w:r>
     </w:p>
@@ -9929,6 +11374,13 @@
           <w:szCs w:val="24"/>
         </w:rPr>
         <w:tab/>
+      </w:r>
+      <w:r>
+        <w:rPr>
+          <w:rFonts w:ascii="Arial" w:hAnsi="Arial" w:cs="Arial"/>
+          <w:sz w:val="24"/>
+          <w:szCs w:val="24"/>
+        </w:rPr>
         <w:t>Preenche este com opções a serem selecionadas</w:t>
       </w:r>
     </w:p>
@@ -9992,6 +11444,13 @@
           <w:szCs w:val="24"/>
         </w:rPr>
         <w:tab/>
+      </w:r>
+      <w:r>
+        <w:rPr>
+          <w:rFonts w:ascii="Arial" w:hAnsi="Arial" w:cs="Arial"/>
+          <w:sz w:val="24"/>
+          <w:szCs w:val="24"/>
+        </w:rPr>
         <w:t xml:space="preserve">Foi selecionado uma opção no campo </w:t>
       </w:r>
       <w:r>
@@ -10027,6 +11486,13 @@
           <w:szCs w:val="24"/>
         </w:rPr>
         <w:tab/>
+      </w:r>
+      <w:r>
+        <w:rPr>
+          <w:rFonts w:ascii="Arial" w:hAnsi="Arial" w:cs="Arial"/>
+          <w:sz w:val="24"/>
+          <w:szCs w:val="24"/>
+        </w:rPr>
         <w:t>O usuário clicar no botão “Emitir”</w:t>
       </w:r>
     </w:p>
@@ -10054,6 +11520,13 @@
           <w:szCs w:val="24"/>
         </w:rPr>
         <w:tab/>
+      </w:r>
+      <w:r>
+        <w:rPr>
+          <w:rFonts w:ascii="Arial" w:hAnsi="Arial" w:cs="Arial"/>
+          <w:sz w:val="24"/>
+          <w:szCs w:val="24"/>
+        </w:rPr>
         <w:t>O sistema gera o relatório selecionado</w:t>
       </w:r>
       <w:r>
@@ -10097,6 +11570,13 @@
           <w:szCs w:val="24"/>
         </w:rPr>
         <w:tab/>
+      </w:r>
+      <w:r>
+        <w:rPr>
+          <w:rFonts w:ascii="Arial" w:hAnsi="Arial" w:cs="Arial"/>
+          <w:sz w:val="24"/>
+          <w:szCs w:val="24"/>
+        </w:rPr>
         <w:t>O apresenta no formato PDF</w:t>
       </w:r>
     </w:p>
@@ -10236,13 +11716,165 @@
       </w:pPr>
     </w:p>
     <w:sectPr>
-      <w:pgSz w:w="11906" w:h="16838"/>
+      <w:pgSz w:w="11906" w:h="16838" w:orient="portrait"/>
       <w:pgMar w:top="1417" w:right="1701" w:bottom="1417" w:left="1701" w:header="708" w:footer="708" w:gutter="0"/>
       <w:cols w:space="708"/>
       <w:docGrid w:linePitch="360"/>
+      <w:headerReference w:type="default" r:id="Rf59f1ad88e154f9a"/>
+      <w:footerReference w:type="default" r:id="Ra3485f04b92141c1"/>
     </w:sectPr>
   </w:body>
 </w:document>
+</file>
+
+<file path=word/footer.xml><?xml version="1.0" encoding="utf-8"?>
+<w:ftr xmlns:w14="http://schemas.microsoft.com/office/word/2010/wordml" xmlns:w="http://schemas.openxmlformats.org/wordprocessingml/2006/main">
+  <w:tbl>
+    <w:tblPr>
+      <w:tblStyle w:val="Tabelanormal"/>
+      <w:bidiVisual w:val="0"/>
+      <w:tblW w:w="0" w:type="auto"/>
+      <w:tblLayout w:type="fixed"/>
+      <w:tblLook w:val="06A0" w:firstRow="1" w:lastRow="0" w:firstColumn="1" w:lastColumn="0" w:noHBand="1" w:noVBand="1"/>
+    </w:tblPr>
+    <w:tblGrid>
+      <w:gridCol w:w="2830"/>
+      <w:gridCol w:w="2830"/>
+      <w:gridCol w:w="2830"/>
+    </w:tblGrid>
+    <w:tr>
+      <w:tc>
+        <w:tcPr>
+          <w:tcW w:w="2830" w:type="dxa"/>
+          <w:tcMar/>
+        </w:tcPr>
+        <w:p>
+          <w:pPr>
+            <w:pStyle w:val="Header"/>
+            <w:bidi w:val="0"/>
+            <w:ind w:left="-115"/>
+            <w:jc w:val="left"/>
+          </w:pPr>
+        </w:p>
+      </w:tc>
+      <w:tc>
+        <w:tcPr>
+          <w:tcW w:w="2830" w:type="dxa"/>
+          <w:tcMar/>
+        </w:tcPr>
+        <w:p>
+          <w:pPr>
+            <w:pStyle w:val="Header"/>
+            <w:bidi w:val="0"/>
+            <w:jc w:val="center"/>
+          </w:pPr>
+        </w:p>
+      </w:tc>
+      <w:tc>
+        <w:tcPr>
+          <w:tcW w:w="2830" w:type="dxa"/>
+          <w:tcMar/>
+        </w:tcPr>
+        <w:p>
+          <w:pPr>
+            <w:pStyle w:val="Header"/>
+            <w:bidi w:val="0"/>
+            <w:ind w:right="-115"/>
+            <w:jc w:val="right"/>
+          </w:pPr>
+        </w:p>
+      </w:tc>
+    </w:tr>
+  </w:tbl>
+  <w:p>
+    <w:pPr>
+      <w:pStyle w:val="Footer"/>
+      <w:bidi w:val="0"/>
+    </w:pPr>
+  </w:p>
+</w:ftr>
+</file>
+
+<file path=word/header.xml><?xml version="1.0" encoding="utf-8"?>
+<w:hdr xmlns:w14="http://schemas.microsoft.com/office/word/2010/wordml" xmlns:w="http://schemas.openxmlformats.org/wordprocessingml/2006/main">
+  <w:tbl>
+    <w:tblPr>
+      <w:tblStyle w:val="Tabelanormal"/>
+      <w:bidiVisual w:val="0"/>
+      <w:tblW w:w="0" w:type="auto"/>
+      <w:tblLayout w:type="fixed"/>
+      <w:tblLook w:val="06A0" w:firstRow="1" w:lastRow="0" w:firstColumn="1" w:lastColumn="0" w:noHBand="1" w:noVBand="1"/>
+    </w:tblPr>
+    <w:tblGrid>
+      <w:gridCol w:w="2830"/>
+      <w:gridCol w:w="2830"/>
+      <w:gridCol w:w="2830"/>
+    </w:tblGrid>
+    <w:tr>
+      <w:tc>
+        <w:tcPr>
+          <w:tcW w:w="2830" w:type="dxa"/>
+          <w:tcMar/>
+        </w:tcPr>
+        <w:p>
+          <w:pPr>
+            <w:pStyle w:val="Header"/>
+            <w:bidi w:val="0"/>
+            <w:ind w:left="-115"/>
+            <w:jc w:val="left"/>
+          </w:pPr>
+        </w:p>
+      </w:tc>
+      <w:tc>
+        <w:tcPr>
+          <w:tcW w:w="2830" w:type="dxa"/>
+          <w:tcMar/>
+        </w:tcPr>
+        <w:p>
+          <w:pPr>
+            <w:pStyle w:val="Header"/>
+            <w:bidi w:val="0"/>
+            <w:jc w:val="center"/>
+          </w:pPr>
+        </w:p>
+      </w:tc>
+      <w:tc>
+        <w:tcPr>
+          <w:tcW w:w="2830" w:type="dxa"/>
+          <w:tcMar/>
+        </w:tcPr>
+        <w:p>
+          <w:pPr>
+            <w:pStyle w:val="Header"/>
+            <w:bidi w:val="0"/>
+            <w:ind w:right="-115"/>
+            <w:jc w:val="right"/>
+          </w:pPr>
+        </w:p>
+      </w:tc>
+    </w:tr>
+  </w:tbl>
+  <w:p>
+    <w:pPr>
+      <w:pStyle w:val="Header"/>
+      <w:bidi w:val="0"/>
+    </w:pPr>
+  </w:p>
+</w:hdr>
+</file>
+
+<file path=word/intelligence2.xml><?xml version="1.0" encoding="utf-8"?>
+<int2:intelligence xmlns:int2="http://schemas.microsoft.com/office/intelligence/2020/intelligence">
+  <int2:observations>
+    <int2:bookmark int2:bookmarkName="_Int_mb7LC4d5" int2:invalidationBookmarkName="" int2:hashCode="jFxrVo9S1Xfj7n" int2:id="BWi6hqnm">
+      <int2:state int2:type="LegacyProofing" int2:value="Rejected"/>
+    </int2:bookmark>
+    <int2:bookmark int2:bookmarkName="_Int_VyMJGLVb" int2:invalidationBookmarkName="" int2:hashCode="jFxrVo9S1Xfj7n" int2:id="edRQxUuV">
+      <int2:state int2:type="LegacyProofing" int2:value="Rejected"/>
+    </int2:bookmark>
+  </int2:observations>
+  <int2:intelligenceSettings/>
+</int2:intelligence>
 </file>
 
 <file path=word/numbering.xml><?xml version="1.0" encoding="utf-8"?>
@@ -12654,7 +14286,7 @@
     <w:nsid w:val="58255451"/>
     <w:multiLevelType w:val="hybridMultilevel"/>
     <w:tmpl w:val="063EC94C"/>
-    <w:lvl w:ilvl="0" w:tplc="C0DEAD04">
+    <w:lvl w:ilvl="0">
       <w:start w:val="1"/>
       <w:numFmt w:val="decimal"/>
       <w:lvlText w:val="%1)"/>
@@ -12662,9 +14294,7 @@
       <w:pPr>
         <w:ind w:left="720" w:hanging="360"/>
       </w:pPr>
-      <w:rPr>
-        <w:rFonts w:hint="default"/>
-      </w:rPr>
+      <w:rPr/>
     </w:lvl>
     <w:lvl w:ilvl="1" w:tplc="04160019" w:tentative="1">
       <w:start w:val="1"/>
@@ -13019,7 +14649,7 @@
         <w:ind w:left="720" w:hanging="360"/>
       </w:pPr>
       <w:rPr>
-        <w:rFonts w:ascii="Arial" w:eastAsiaTheme="minorHAnsi" w:hAnsi="Arial" w:cs="Arial"/>
+        <w:rFonts w:ascii="Arial" w:hAnsi="Arial" w:cs="Arial" w:eastAsiaTheme="minorHAnsi"/>
       </w:rPr>
     </w:lvl>
     <w:lvl w:ilvl="1" w:tplc="FFFFFFFF" w:tentative="1">
@@ -13465,7 +15095,7 @@
         <w:ind w:left="720" w:hanging="360"/>
       </w:pPr>
       <w:rPr>
-        <w:rFonts w:ascii="Times New Roman" w:eastAsia="Times New Roman" w:hAnsi="Times New Roman" w:cs="Times New Roman"/>
+        <w:rFonts w:ascii="Times New Roman" w:hAnsi="Times New Roman" w:eastAsia="Times New Roman" w:cs="Times New Roman"/>
       </w:rPr>
     </w:lvl>
     <w:lvl w:ilvl="1">
@@ -13901,7 +15531,7 @@
     <w:nsid w:val="749B2D95"/>
     <w:multiLevelType w:val="hybridMultilevel"/>
     <w:tmpl w:val="89363D10"/>
-    <w:lvl w:ilvl="0" w:tplc="FFFFFFFF">
+    <w:lvl w:ilvl="0">
       <w:start w:val="1"/>
       <w:numFmt w:val="decimal"/>
       <w:lvlText w:val="%1)"/>
@@ -13909,9 +15539,7 @@
       <w:pPr>
         <w:ind w:left="720" w:hanging="360"/>
       </w:pPr>
-      <w:rPr>
-        <w:rFonts w:hint="default"/>
-      </w:rPr>
+      <w:rPr/>
     </w:lvl>
     <w:lvl w:ilvl="1" w:tplc="FFFFFFFF" w:tentative="1">
       <w:start w:val="1"/>
@@ -13999,7 +15627,7 @@
         <w:ind w:left="720" w:hanging="360"/>
       </w:pPr>
       <w:rPr>
-        <w:rFonts w:ascii="Times New Roman" w:eastAsia="Times New Roman" w:hAnsi="Times New Roman" w:cs="Times New Roman"/>
+        <w:rFonts w:ascii="Times New Roman" w:hAnsi="Times New Roman" w:eastAsia="Times New Roman" w:cs="Times New Roman"/>
       </w:rPr>
     </w:lvl>
     <w:lvl w:ilvl="1" w:tplc="04160019" w:tentative="1">
@@ -14208,11 +15836,11 @@
 </file>
 
 <file path=word/styles.xml><?xml version="1.0" encoding="utf-8"?>
-<w:styles xmlns:mc="http://schemas.openxmlformats.org/markup-compatibility/2006" xmlns:r="http://schemas.openxmlformats.org/officeDocument/2006/relationships" xmlns:w="http://schemas.openxmlformats.org/wordprocessingml/2006/main" xmlns:w14="http://schemas.microsoft.com/office/word/2010/wordml" xmlns:w15="http://schemas.microsoft.com/office/word/2012/wordml" xmlns:w16cex="http://schemas.microsoft.com/office/word/2018/wordml/cex" xmlns:w16cid="http://schemas.microsoft.com/office/word/2016/wordml/cid" xmlns:w16="http://schemas.microsoft.com/office/word/2018/wordml" xmlns:w16sdtdh="http://schemas.microsoft.com/office/word/2020/wordml/sdtdatahash" xmlns:w16se="http://schemas.microsoft.com/office/word/2015/wordml/symex" mc:Ignorable="w14 w15 w16se w16cid w16 w16cex w16sdtdh">
+<w:styles xmlns:wp14="http://schemas.microsoft.com/office/word/2010/wordprocessingDrawing" xmlns:mc="http://schemas.openxmlformats.org/markup-compatibility/2006" xmlns:r="http://schemas.openxmlformats.org/officeDocument/2006/relationships" xmlns:w="http://schemas.openxmlformats.org/wordprocessingml/2006/main" xmlns:w14="http://schemas.microsoft.com/office/word/2010/wordml" xmlns:w15="http://schemas.microsoft.com/office/word/2012/wordml" xmlns:w16cex="http://schemas.microsoft.com/office/word/2018/wordml/cex" xmlns:w16cid="http://schemas.microsoft.com/office/word/2016/wordml/cid" xmlns:w16="http://schemas.microsoft.com/office/word/2018/wordml" xmlns:w16sdtdh="http://schemas.microsoft.com/office/word/2020/wordml/sdtdatahash" xmlns:w16se="http://schemas.microsoft.com/office/word/2015/wordml/symex" mc:Ignorable="w14 w15 w16se w16cid w16 w16cex w16sdtdh wp14">
   <w:docDefaults>
     <w:rPrDefault>
       <w:rPr>
-        <w:rFonts w:asciiTheme="minorHAnsi" w:eastAsiaTheme="minorHAnsi" w:hAnsiTheme="minorHAnsi" w:cstheme="minorBidi"/>
+        <w:rFonts w:asciiTheme="minorHAnsi" w:hAnsiTheme="minorHAnsi" w:eastAsiaTheme="minorHAnsi" w:cstheme="minorBidi"/>
         <w:sz w:val="22"/>
         <w:szCs w:val="22"/>
         <w:lang w:val="pt-BR" w:eastAsia="en-US" w:bidi="ar-SA"/>
@@ -14227,14 +15855,14 @@
   <w:latentStyles w:defLockedState="0" w:defUIPriority="99" w:defSemiHidden="0" w:defUnhideWhenUsed="0" w:defQFormat="0" w:count="376">
     <w:lsdException w:name="Normal" w:uiPriority="0" w:qFormat="1"/>
     <w:lsdException w:name="heading 1" w:uiPriority="9" w:qFormat="1"/>
-    <w:lsdException w:name="heading 2" w:semiHidden="1" w:uiPriority="0" w:unhideWhenUsed="1" w:qFormat="1"/>
-    <w:lsdException w:name="heading 3" w:semiHidden="1" w:uiPriority="9" w:unhideWhenUsed="1" w:qFormat="1"/>
-    <w:lsdException w:name="heading 4" w:semiHidden="1" w:uiPriority="9" w:unhideWhenUsed="1" w:qFormat="1"/>
-    <w:lsdException w:name="heading 5" w:semiHidden="1" w:uiPriority="9" w:unhideWhenUsed="1" w:qFormat="1"/>
-    <w:lsdException w:name="heading 6" w:semiHidden="1" w:uiPriority="9" w:unhideWhenUsed="1" w:qFormat="1"/>
-    <w:lsdException w:name="heading 7" w:semiHidden="1" w:uiPriority="9" w:unhideWhenUsed="1" w:qFormat="1"/>
-    <w:lsdException w:name="heading 8" w:semiHidden="1" w:uiPriority="9" w:unhideWhenUsed="1" w:qFormat="1"/>
-    <w:lsdException w:name="heading 9" w:semiHidden="1" w:uiPriority="9" w:unhideWhenUsed="1" w:qFormat="1"/>
+    <w:lsdException w:name="heading 2" w:uiPriority="0" w:semiHidden="1" w:unhideWhenUsed="1" w:qFormat="1"/>
+    <w:lsdException w:name="heading 3" w:uiPriority="9" w:semiHidden="1" w:unhideWhenUsed="1" w:qFormat="1"/>
+    <w:lsdException w:name="heading 4" w:uiPriority="9" w:semiHidden="1" w:unhideWhenUsed="1" w:qFormat="1"/>
+    <w:lsdException w:name="heading 5" w:uiPriority="9" w:semiHidden="1" w:unhideWhenUsed="1" w:qFormat="1"/>
+    <w:lsdException w:name="heading 6" w:uiPriority="9" w:semiHidden="1" w:unhideWhenUsed="1" w:qFormat="1"/>
+    <w:lsdException w:name="heading 7" w:uiPriority="9" w:semiHidden="1" w:unhideWhenUsed="1" w:qFormat="1"/>
+    <w:lsdException w:name="heading 8" w:uiPriority="9" w:semiHidden="1" w:unhideWhenUsed="1" w:qFormat="1"/>
+    <w:lsdException w:name="heading 9" w:uiPriority="9" w:semiHidden="1" w:unhideWhenUsed="1" w:qFormat="1"/>
     <w:lsdException w:name="index 1" w:semiHidden="1" w:unhideWhenUsed="1"/>
     <w:lsdException w:name="index 2" w:semiHidden="1" w:unhideWhenUsed="1"/>
     <w:lsdException w:name="index 3" w:semiHidden="1" w:unhideWhenUsed="1"/>
@@ -14244,22 +15872,22 @@
     <w:lsdException w:name="index 7" w:semiHidden="1" w:unhideWhenUsed="1"/>
     <w:lsdException w:name="index 8" w:semiHidden="1" w:unhideWhenUsed="1"/>
     <w:lsdException w:name="index 9" w:semiHidden="1" w:unhideWhenUsed="1"/>
-    <w:lsdException w:name="toc 1" w:semiHidden="1" w:uiPriority="39" w:unhideWhenUsed="1"/>
-    <w:lsdException w:name="toc 2" w:semiHidden="1" w:uiPriority="39" w:unhideWhenUsed="1"/>
-    <w:lsdException w:name="toc 3" w:semiHidden="1" w:uiPriority="39" w:unhideWhenUsed="1"/>
-    <w:lsdException w:name="toc 4" w:semiHidden="1" w:uiPriority="39" w:unhideWhenUsed="1"/>
-    <w:lsdException w:name="toc 5" w:semiHidden="1" w:uiPriority="39" w:unhideWhenUsed="1"/>
-    <w:lsdException w:name="toc 6" w:semiHidden="1" w:uiPriority="39" w:unhideWhenUsed="1"/>
-    <w:lsdException w:name="toc 7" w:semiHidden="1" w:uiPriority="39" w:unhideWhenUsed="1"/>
-    <w:lsdException w:name="toc 8" w:semiHidden="1" w:uiPriority="39" w:unhideWhenUsed="1"/>
-    <w:lsdException w:name="toc 9" w:semiHidden="1" w:uiPriority="39" w:unhideWhenUsed="1"/>
+    <w:lsdException w:name="toc 1" w:uiPriority="39" w:semiHidden="1" w:unhideWhenUsed="1"/>
+    <w:lsdException w:name="toc 2" w:uiPriority="39" w:semiHidden="1" w:unhideWhenUsed="1"/>
+    <w:lsdException w:name="toc 3" w:uiPriority="39" w:semiHidden="1" w:unhideWhenUsed="1"/>
+    <w:lsdException w:name="toc 4" w:uiPriority="39" w:semiHidden="1" w:unhideWhenUsed="1"/>
+    <w:lsdException w:name="toc 5" w:uiPriority="39" w:semiHidden="1" w:unhideWhenUsed="1"/>
+    <w:lsdException w:name="toc 6" w:uiPriority="39" w:semiHidden="1" w:unhideWhenUsed="1"/>
+    <w:lsdException w:name="toc 7" w:uiPriority="39" w:semiHidden="1" w:unhideWhenUsed="1"/>
+    <w:lsdException w:name="toc 8" w:uiPriority="39" w:semiHidden="1" w:unhideWhenUsed="1"/>
+    <w:lsdException w:name="toc 9" w:uiPriority="39" w:semiHidden="1" w:unhideWhenUsed="1"/>
     <w:lsdException w:name="Normal Indent" w:semiHidden="1" w:unhideWhenUsed="1"/>
     <w:lsdException w:name="footnote text" w:semiHidden="1" w:unhideWhenUsed="1"/>
     <w:lsdException w:name="annotation text" w:semiHidden="1" w:unhideWhenUsed="1"/>
     <w:lsdException w:name="header" w:semiHidden="1" w:unhideWhenUsed="1"/>
     <w:lsdException w:name="footer" w:semiHidden="1" w:unhideWhenUsed="1"/>
     <w:lsdException w:name="index heading" w:semiHidden="1" w:unhideWhenUsed="1"/>
-    <w:lsdException w:name="caption" w:semiHidden="1" w:uiPriority="35" w:unhideWhenUsed="1" w:qFormat="1"/>
+    <w:lsdException w:name="caption" w:uiPriority="35" w:semiHidden="1" w:unhideWhenUsed="1" w:qFormat="1"/>
     <w:lsdException w:name="table of figures" w:semiHidden="1" w:unhideWhenUsed="1"/>
     <w:lsdException w:name="envelope address" w:semiHidden="1" w:unhideWhenUsed="1"/>
     <w:lsdException w:name="envelope return" w:semiHidden="1" w:unhideWhenUsed="1"/>
@@ -14290,7 +15918,7 @@
     <w:lsdException w:name="Title" w:uiPriority="10" w:qFormat="1"/>
     <w:lsdException w:name="Closing" w:semiHidden="1" w:unhideWhenUsed="1"/>
     <w:lsdException w:name="Signature" w:semiHidden="1" w:unhideWhenUsed="1"/>
-    <w:lsdException w:name="Default Paragraph Font" w:semiHidden="1" w:uiPriority="1" w:unhideWhenUsed="1"/>
+    <w:lsdException w:name="Default Paragraph Font" w:uiPriority="1" w:semiHidden="1" w:unhideWhenUsed="1"/>
     <w:lsdException w:name="Body Text" w:semiHidden="1" w:unhideWhenUsed="1"/>
     <w:lsdException w:name="Body Text Indent" w:semiHidden="1" w:unhideWhenUsed="1"/>
     <w:lsdException w:name="List Continue" w:semiHidden="1" w:unhideWhenUsed="1"/>
@@ -14490,8 +16118,8 @@
     <w:lsdException w:name="Subtle Reference" w:uiPriority="31" w:qFormat="1"/>
     <w:lsdException w:name="Intense Reference" w:uiPriority="32" w:qFormat="1"/>
     <w:lsdException w:name="Book Title" w:uiPriority="33" w:qFormat="1"/>
-    <w:lsdException w:name="Bibliography" w:semiHidden="1" w:uiPriority="37" w:unhideWhenUsed="1"/>
-    <w:lsdException w:name="TOC Heading" w:semiHidden="1" w:uiPriority="39" w:unhideWhenUsed="1" w:qFormat="1"/>
+    <w:lsdException w:name="Bibliography" w:uiPriority="37" w:semiHidden="1" w:unhideWhenUsed="1"/>
+    <w:lsdException w:name="TOC Heading" w:uiPriority="39" w:semiHidden="1" w:unhideWhenUsed="1" w:qFormat="1"/>
     <w:lsdException w:name="Plain Table 1" w:uiPriority="41"/>
     <w:lsdException w:name="Plain Table 2" w:uiPriority="42"/>
     <w:lsdException w:name="Plain Table 3" w:uiPriority="43"/>
@@ -14602,7 +16230,7 @@
     <w:lsdException w:name="Unresolved Mention" w:semiHidden="1" w:unhideWhenUsed="1"/>
     <w:lsdException w:name="Smart Link" w:semiHidden="1" w:unhideWhenUsed="1"/>
   </w:latentStyles>
-  <w:style w:type="paragraph" w:default="1" w:styleId="Normal">
+  <w:style w:type="paragraph" w:styleId="Normal" w:default="1">
     <w:name w:val="Normal"/>
     <w:qFormat/>
   </w:style>
@@ -14619,19 +16247,19 @@
       <w:outlineLvl w:val="1"/>
     </w:pPr>
     <w:rPr>
-      <w:rFonts w:ascii="Arial" w:eastAsia="Arial" w:hAnsi="Arial" w:cs="Arial"/>
+      <w:rFonts w:ascii="Arial" w:hAnsi="Arial" w:eastAsia="Arial" w:cs="Arial"/>
       <w:sz w:val="32"/>
       <w:szCs w:val="32"/>
       <w:lang w:eastAsia="pt-BR"/>
     </w:rPr>
   </w:style>
-  <w:style w:type="character" w:default="1" w:styleId="Fontepargpadro">
+  <w:style w:type="character" w:styleId="Fontepargpadro" w:default="1">
     <w:name w:val="Default Paragraph Font"/>
     <w:uiPriority w:val="1"/>
     <w:semiHidden/>
     <w:unhideWhenUsed/>
   </w:style>
-  <w:style w:type="table" w:default="1" w:styleId="Tabelanormal">
+  <w:style w:type="table" w:styleId="Tabelanormal" w:default="1">
     <w:name w:val="Normal Table"/>
     <w:uiPriority w:val="99"/>
     <w:semiHidden/>
@@ -14646,7 +16274,7 @@
       </w:tblCellMar>
     </w:tblPr>
   </w:style>
-  <w:style w:type="numbering" w:default="1" w:styleId="Semlista">
+  <w:style w:type="numbering" w:styleId="Semlista" w:default="1">
     <w:name w:val="No List"/>
     <w:uiPriority w:val="99"/>
     <w:semiHidden/>
@@ -14663,7 +16291,7 @@
       <w:contextualSpacing/>
     </w:pPr>
   </w:style>
-  <w:style w:type="numbering" w:customStyle="1" w:styleId="Listaatual1">
+  <w:style w:type="numbering" w:styleId="Listaatual1" w:customStyle="1">
     <w:name w:val="Lista atual1"/>
     <w:uiPriority w:val="99"/>
     <w:rsid w:val="00026767"/>
@@ -14673,13 +16301,13 @@
       </w:numPr>
     </w:pPr>
   </w:style>
-  <w:style w:type="character" w:customStyle="1" w:styleId="Ttulo2Char">
+  <w:style w:type="character" w:styleId="Ttulo2Char" w:customStyle="1">
     <w:name w:val="Título 2 Char"/>
     <w:basedOn w:val="Fontepargpadro"/>
     <w:link w:val="Ttulo2"/>
     <w:rsid w:val="000C44E3"/>
     <w:rPr>
-      <w:rFonts w:ascii="Arial" w:eastAsia="Arial" w:hAnsi="Arial" w:cs="Arial"/>
+      <w:rFonts w:ascii="Arial" w:hAnsi="Arial" w:eastAsia="Arial" w:cs="Arial"/>
       <w:sz w:val="32"/>
       <w:szCs w:val="32"/>
       <w:lang w:eastAsia="pt-BR"/>
@@ -14694,19 +16322,59 @@
       <w:spacing w:after="0" w:line="240" w:lineRule="auto"/>
     </w:pPr>
     <w:rPr>
-      <w:rFonts w:ascii="Arial" w:eastAsia="Arial" w:hAnsi="Arial" w:cs="Arial"/>
+      <w:rFonts w:ascii="Arial" w:hAnsi="Arial" w:eastAsia="Arial" w:cs="Arial"/>
       <w:lang w:eastAsia="pt-BR"/>
     </w:rPr>
     <w:tblPr>
       <w:tblBorders>
-        <w:top w:val="single" w:sz="4" w:space="0" w:color="auto"/>
-        <w:left w:val="single" w:sz="4" w:space="0" w:color="auto"/>
-        <w:bottom w:val="single" w:sz="4" w:space="0" w:color="auto"/>
-        <w:right w:val="single" w:sz="4" w:space="0" w:color="auto"/>
-        <w:insideH w:val="single" w:sz="4" w:space="0" w:color="auto"/>
-        <w:insideV w:val="single" w:sz="4" w:space="0" w:color="auto"/>
+        <w:top w:val="single" w:color="auto" w:sz="4" w:space="0"/>
+        <w:left w:val="single" w:color="auto" w:sz="4" w:space="0"/>
+        <w:bottom w:val="single" w:color="auto" w:sz="4" w:space="0"/>
+        <w:right w:val="single" w:color="auto" w:sz="4" w:space="0"/>
+        <w:insideH w:val="single" w:color="auto" w:sz="4" w:space="0"/>
+        <w:insideV w:val="single" w:color="auto" w:sz="4" w:space="0"/>
       </w:tblBorders>
     </w:tblPr>
+  </w:style>
+  <w:style xmlns:w14="http://schemas.microsoft.com/office/word/2010/wordml" xmlns:mc="http://schemas.openxmlformats.org/markup-compatibility/2006" xmlns:w="http://schemas.openxmlformats.org/wordprocessingml/2006/main" w:type="character" w:styleId="HeaderChar" w:customStyle="1" mc:Ignorable="w14">
+    <w:name xmlns:w="http://schemas.openxmlformats.org/wordprocessingml/2006/main" w:val="Header Char"/>
+    <w:basedOn xmlns:w="http://schemas.openxmlformats.org/wordprocessingml/2006/main" w:val="Fontepargpadro"/>
+    <w:link xmlns:w="http://schemas.openxmlformats.org/wordprocessingml/2006/main" w:val="Header"/>
+    <w:uiPriority xmlns:w="http://schemas.openxmlformats.org/wordprocessingml/2006/main" w:val="99"/>
+  </w:style>
+  <w:style xmlns:w14="http://schemas.microsoft.com/office/word/2010/wordml" xmlns:mc="http://schemas.openxmlformats.org/markup-compatibility/2006" xmlns:w="http://schemas.openxmlformats.org/wordprocessingml/2006/main" w:type="paragraph" w:styleId="Header" mc:Ignorable="w14">
+    <w:name xmlns:w="http://schemas.openxmlformats.org/wordprocessingml/2006/main" w:val="header"/>
+    <w:basedOn xmlns:w="http://schemas.openxmlformats.org/wordprocessingml/2006/main" w:val="Normal"/>
+    <w:link xmlns:w="http://schemas.openxmlformats.org/wordprocessingml/2006/main" w:val="HeaderChar"/>
+    <w:uiPriority xmlns:w="http://schemas.openxmlformats.org/wordprocessingml/2006/main" w:val="99"/>
+    <w:unhideWhenUsed xmlns:w="http://schemas.openxmlformats.org/wordprocessingml/2006/main"/>
+    <w:pPr xmlns:w="http://schemas.openxmlformats.org/wordprocessingml/2006/main">
+      <w:tabs xmlns:w="http://schemas.openxmlformats.org/wordprocessingml/2006/main">
+        <w:tab w:val="center" w:pos="4680"/>
+        <w:tab w:val="right" w:pos="9360"/>
+      </w:tabs>
+      <w:spacing xmlns:w="http://schemas.openxmlformats.org/wordprocessingml/2006/main" w:after="0" w:line="240" w:lineRule="auto"/>
+    </w:pPr>
+  </w:style>
+  <w:style xmlns:w14="http://schemas.microsoft.com/office/word/2010/wordml" xmlns:mc="http://schemas.openxmlformats.org/markup-compatibility/2006" xmlns:w="http://schemas.openxmlformats.org/wordprocessingml/2006/main" w:type="character" w:styleId="FooterChar" w:customStyle="1" mc:Ignorable="w14">
+    <w:name xmlns:w="http://schemas.openxmlformats.org/wordprocessingml/2006/main" w:val="Footer Char"/>
+    <w:basedOn xmlns:w="http://schemas.openxmlformats.org/wordprocessingml/2006/main" w:val="Fontepargpadro"/>
+    <w:link xmlns:w="http://schemas.openxmlformats.org/wordprocessingml/2006/main" w:val="Footer"/>
+    <w:uiPriority xmlns:w="http://schemas.openxmlformats.org/wordprocessingml/2006/main" w:val="99"/>
+  </w:style>
+  <w:style xmlns:w14="http://schemas.microsoft.com/office/word/2010/wordml" xmlns:mc="http://schemas.openxmlformats.org/markup-compatibility/2006" xmlns:w="http://schemas.openxmlformats.org/wordprocessingml/2006/main" w:type="paragraph" w:styleId="Footer" mc:Ignorable="w14">
+    <w:name xmlns:w="http://schemas.openxmlformats.org/wordprocessingml/2006/main" w:val="footer"/>
+    <w:basedOn xmlns:w="http://schemas.openxmlformats.org/wordprocessingml/2006/main" w:val="Normal"/>
+    <w:link xmlns:w="http://schemas.openxmlformats.org/wordprocessingml/2006/main" w:val="FooterChar"/>
+    <w:uiPriority xmlns:w="http://schemas.openxmlformats.org/wordprocessingml/2006/main" w:val="99"/>
+    <w:unhideWhenUsed xmlns:w="http://schemas.openxmlformats.org/wordprocessingml/2006/main"/>
+    <w:pPr xmlns:w="http://schemas.openxmlformats.org/wordprocessingml/2006/main">
+      <w:tabs xmlns:w="http://schemas.openxmlformats.org/wordprocessingml/2006/main">
+        <w:tab w:val="center" w:pos="4680"/>
+        <w:tab w:val="right" w:pos="9360"/>
+      </w:tabs>
+      <w:spacing xmlns:w="http://schemas.openxmlformats.org/wordprocessingml/2006/main" w:after="0" w:line="240" w:lineRule="auto"/>
+    </w:pPr>
   </w:style>
 </w:styles>
 </file>

</xml_diff>